<commit_message>
règles de combat au complet + armes à distance
</commit_message>
<xml_diff>
--- a/Les Ferae.docx
+++ b/Les Ferae.docx
@@ -19183,8 +19183,686 @@
         </w:rPr>
         <w:t>Recharger une arme est une action instantanée. Si vous devez insérer les balles une par une, vous perdez votre Défense pendant ce tour. Si vous utilisez une chargeur vous conservez votre Défense.</w:t>
       </w:r>
-      <w:bookmarkStart w:id="66" w:name="_GoBack"/>
+    </w:p>
+    <w:p>
+      <w:pPr>
+        <w:pStyle w:val="Titre3"/>
+        <w:rPr>
+          <w:lang w:val="fr-FR"/>
+        </w:rPr>
+      </w:pPr>
+      <w:bookmarkStart w:id="66" w:name="_Toc37350842"/>
+      <w:r>
+        <w:rPr>
+          <w:lang w:val="fr-FR"/>
+        </w:rPr>
+        <w:t>Règles</w:t>
+      </w:r>
+      <w:r>
+        <w:rPr>
+          <w:lang w:val="fr-FR"/>
+        </w:rPr>
+        <w:t xml:space="preserve"> de combat</w:t>
+      </w:r>
       <w:bookmarkEnd w:id="66"/>
+      <w:r>
+        <w:rPr>
+          <w:lang w:val="fr-FR"/>
+        </w:rPr>
+        <w:t xml:space="preserve"> générales</w:t>
+      </w:r>
+    </w:p>
+    <w:p>
+      <w:pPr>
+        <w:rPr>
+          <w:lang w:val="fr-FR"/>
+        </w:rPr>
+      </w:pPr>
+      <w:r>
+        <w:rPr>
+          <w:lang w:val="fr-FR"/>
+        </w:rPr>
+        <w:t>Ces règles s’appliquent à tout type de combat.</w:t>
+      </w:r>
+    </w:p>
+    <w:p>
+      <w:pPr>
+        <w:pStyle w:val="Titre4"/>
+        <w:rPr>
+          <w:lang w:val="fr-FR"/>
+        </w:rPr>
+      </w:pPr>
+      <w:r>
+        <w:rPr>
+          <w:lang w:val="fr-FR"/>
+        </w:rPr>
+        <w:t>Mouvement</w:t>
+      </w:r>
+    </w:p>
+    <w:p>
+      <w:pPr>
+        <w:rPr>
+          <w:lang w:val="fr-FR"/>
+        </w:rPr>
+      </w:pPr>
+      <w:r>
+        <w:rPr>
+          <w:lang w:val="fr-FR"/>
+        </w:rPr>
+        <w:t xml:space="preserve">Pendant son tour, un personnage peut se déplacer de sa Vitesse en mètres et réaliser une action </w:t>
+      </w:r>
+      <w:r>
+        <w:rPr>
+          <w:lang w:val="fr-FR"/>
+        </w:rPr>
+        <w:t>instantanée</w:t>
+      </w:r>
+      <w:r>
+        <w:rPr>
+          <w:lang w:val="fr-FR"/>
+        </w:rPr>
+        <w:t>.</w:t>
+      </w:r>
+      <w:r>
+        <w:rPr>
+          <w:lang w:val="fr-FR"/>
+        </w:rPr>
+        <w:t xml:space="preserve"> Il est possible de sacrifier son action pour se déplacer du double de sa Vitesse.</w:t>
+      </w:r>
+    </w:p>
+    <w:p>
+      <w:pPr>
+        <w:pStyle w:val="Titre4"/>
+        <w:rPr>
+          <w:lang w:val="fr-FR"/>
+        </w:rPr>
+      </w:pPr>
+      <w:r>
+        <w:rPr>
+          <w:lang w:val="fr-FR"/>
+        </w:rPr>
+        <w:t>Attaque totale</w:t>
+      </w:r>
+    </w:p>
+    <w:p>
+      <w:pPr>
+        <w:rPr>
+          <w:lang w:val="fr-FR"/>
+        </w:rPr>
+      </w:pPr>
+      <w:r>
+        <w:rPr>
+          <w:lang w:val="fr-FR"/>
+        </w:rPr>
+        <w:t xml:space="preserve">Au combat </w:t>
+      </w:r>
+      <w:r>
+        <w:rPr>
+          <w:lang w:val="fr-FR"/>
+        </w:rPr>
+        <w:t>au corps à corps un personnage peut sacrifier sa Défense pour le tour et ainsi obtenir +2 dés sur son jet d’attaque.</w:t>
+      </w:r>
+    </w:p>
+    <w:p>
+      <w:pPr>
+        <w:pStyle w:val="Titre4"/>
+        <w:rPr>
+          <w:lang w:val="fr-FR"/>
+        </w:rPr>
+      </w:pPr>
+      <w:bookmarkStart w:id="67" w:name="_Se_mettre_à"/>
+      <w:bookmarkEnd w:id="67"/>
+      <w:r>
+        <w:rPr>
+          <w:lang w:val="fr-FR"/>
+        </w:rPr>
+        <w:t>Se mettre à terre</w:t>
+      </w:r>
+    </w:p>
+    <w:p>
+      <w:pPr>
+        <w:rPr>
+          <w:lang w:val="fr-FR"/>
+        </w:rPr>
+      </w:pPr>
+      <w:r>
+        <w:rPr>
+          <w:lang w:val="fr-FR"/>
+        </w:rPr>
+        <w:t>Quand un personnage essuie un feu nourri et qu’aucun abri ne se présente, il lui reste toujours la possibilité</w:t>
+      </w:r>
+      <w:r>
+        <w:rPr>
+          <w:lang w:val="fr-FR"/>
+        </w:rPr>
+        <w:t xml:space="preserve"> de se jeter au sol.</w:t>
+      </w:r>
+      <w:r>
+        <w:rPr>
+          <w:lang w:val="fr-FR"/>
+        </w:rPr>
+        <w:t xml:space="preserve"> Les attaques à distance contre un personnage </w:t>
+      </w:r>
+      <w:r>
+        <w:rPr>
+          <w:lang w:val="fr-FR"/>
+        </w:rPr>
+        <w:t>à terre se font avec un malus de -2.</w:t>
+      </w:r>
+      <w:r>
+        <w:rPr>
+          <w:lang w:val="fr-FR"/>
+        </w:rPr>
+        <w:t xml:space="preserve"> </w:t>
+      </w:r>
+      <w:r>
+        <w:rPr>
+          <w:lang w:val="fr-FR"/>
+        </w:rPr>
+        <w:t>Cela dit</w:t>
+      </w:r>
+      <w:r>
+        <w:rPr>
+          <w:lang w:val="fr-FR"/>
+        </w:rPr>
+        <w:t xml:space="preserve"> les attaques au corps à corps ont-elles un bonus de +2.</w:t>
+      </w:r>
+    </w:p>
+    <w:p>
+      <w:pPr>
+        <w:rPr>
+          <w:lang w:val="fr-FR"/>
+        </w:rPr>
+      </w:pPr>
+      <w:r>
+        <w:rPr>
+          <w:lang w:val="fr-FR"/>
+        </w:rPr>
+        <w:t xml:space="preserve">Se mettre à terre, tout comme se relever, prennent </w:t>
+      </w:r>
+      <w:r>
+        <w:rPr>
+          <w:lang w:val="fr-FR"/>
+        </w:rPr>
+        <w:t>l’action du tour.</w:t>
+      </w:r>
+    </w:p>
+    <w:p>
+      <w:pPr>
+        <w:pStyle w:val="Titre4"/>
+        <w:rPr>
+          <w:lang w:val="fr-FR"/>
+        </w:rPr>
+      </w:pPr>
+      <w:r>
+        <w:rPr>
+          <w:lang w:val="fr-FR"/>
+        </w:rPr>
+        <w:t>Ciblage</w:t>
+      </w:r>
+    </w:p>
+    <w:p>
+      <w:pPr>
+        <w:rPr>
+          <w:lang w:val="fr-FR"/>
+        </w:rPr>
+      </w:pPr>
+      <w:r>
+        <w:rPr>
+          <w:lang w:val="fr-FR"/>
+        </w:rPr>
+        <w:t xml:space="preserve">Cibler des parties du corps en particulier </w:t>
+      </w:r>
+      <w:r>
+        <w:rPr>
+          <w:lang w:val="fr-FR"/>
+        </w:rPr>
+        <w:t xml:space="preserve">peut être un choix tactique </w:t>
+      </w:r>
+      <w:r>
+        <w:rPr>
+          <w:lang w:val="fr-FR"/>
+        </w:rPr>
+        <w:t>intéressant.</w:t>
+      </w:r>
+      <w:r>
+        <w:rPr>
+          <w:lang w:val="fr-FR"/>
+        </w:rPr>
+        <w:t xml:space="preserve"> En plus de viser des parties non protégées</w:t>
+      </w:r>
+      <w:r>
+        <w:rPr>
+          <w:lang w:val="fr-FR"/>
+        </w:rPr>
+        <w:t xml:space="preserve"> (voir </w:t>
+      </w:r>
+      <w:hyperlink w:anchor="_Armure" w:history="1">
+        <w:r>
+          <w:rPr>
+            <w:rStyle w:val="Lienhypertexte"/>
+            <w:lang w:val="fr-FR"/>
+          </w:rPr>
+          <w:t>Protection</w:t>
+        </w:r>
+      </w:hyperlink>
+      <w:r>
+        <w:rPr>
+          <w:lang w:val="fr-FR"/>
+        </w:rPr>
+        <w:t>)</w:t>
+      </w:r>
+      <w:r>
+        <w:rPr>
+          <w:lang w:val="fr-FR"/>
+        </w:rPr>
+        <w:t xml:space="preserve">, des coups aux </w:t>
+      </w:r>
+      <w:r>
+        <w:rPr>
+          <w:lang w:val="fr-FR"/>
+        </w:rPr>
+        <w:t xml:space="preserve">membres et à la tête peuvent </w:t>
+      </w:r>
+      <w:r>
+        <w:rPr>
+          <w:lang w:val="fr-FR"/>
+        </w:rPr>
+        <w:t xml:space="preserve">aussi </w:t>
+      </w:r>
+      <w:r>
+        <w:rPr>
+          <w:lang w:val="fr-FR"/>
+        </w:rPr>
+        <w:t>appliquer des Complications</w:t>
+      </w:r>
+      <w:r>
+        <w:rPr>
+          <w:lang w:val="fr-FR"/>
+        </w:rPr>
+        <w:t xml:space="preserve"> (voir </w:t>
+      </w:r>
+      <w:hyperlink w:anchor="_Complications" w:history="1">
+        <w:r>
+          <w:rPr>
+            <w:rStyle w:val="Lienhypertexte"/>
+            <w:lang w:val="fr-FR"/>
+          </w:rPr>
+          <w:t>Complications</w:t>
+        </w:r>
+      </w:hyperlink>
+      <w:r>
+        <w:rPr>
+          <w:lang w:val="fr-FR"/>
+        </w:rPr>
+        <w:t>).</w:t>
+      </w:r>
+      <w:r>
+        <w:rPr>
+          <w:lang w:val="fr-FR"/>
+        </w:rPr>
+        <w:t xml:space="preserve"> Mais se faire applique un malus au groupement de dés à l’attaque.</w:t>
+      </w:r>
+    </w:p>
+    <w:p>
+      <w:pPr>
+        <w:pStyle w:val="Paragraphedeliste"/>
+        <w:numPr>
+          <w:ilvl w:val="0"/>
+          <w:numId w:val="9"/>
+        </w:numPr>
+        <w:rPr>
+          <w:lang w:val="fr-FR"/>
+        </w:rPr>
+      </w:pPr>
+      <w:r>
+        <w:rPr>
+          <w:lang w:val="fr-FR"/>
+        </w:rPr>
+        <w:t>Bras (-2)</w:t>
+      </w:r>
+      <w:r>
+        <w:rPr>
+          <w:lang w:val="fr-FR"/>
+        </w:rPr>
+        <w:t> :</w:t>
+      </w:r>
+      <w:r>
+        <w:rPr>
+          <w:lang w:val="fr-FR"/>
+        </w:rPr>
+        <w:t xml:space="preserve"> </w:t>
+      </w:r>
+      <w:r>
+        <w:rPr>
+          <w:lang w:val="fr-FR"/>
+        </w:rPr>
+        <w:t>Peut appliquer Bras inutilisable si l’attaque inflige plus de dégâts que la Vigueur de la cible.</w:t>
+      </w:r>
+    </w:p>
+    <w:p>
+      <w:pPr>
+        <w:pStyle w:val="Paragraphedeliste"/>
+        <w:numPr>
+          <w:ilvl w:val="0"/>
+          <w:numId w:val="9"/>
+        </w:numPr>
+        <w:rPr>
+          <w:lang w:val="fr-FR"/>
+        </w:rPr>
+      </w:pPr>
+      <w:r>
+        <w:rPr>
+          <w:lang w:val="fr-FR"/>
+        </w:rPr>
+        <w:t>Jambe</w:t>
+      </w:r>
+      <w:r>
+        <w:rPr>
+          <w:lang w:val="fr-FR"/>
+        </w:rPr>
+        <w:t xml:space="preserve"> </w:t>
+      </w:r>
+      <w:r>
+        <w:rPr>
+          <w:lang w:val="fr-FR"/>
+        </w:rPr>
+        <w:t>(-2)</w:t>
+      </w:r>
+      <w:r>
+        <w:rPr>
+          <w:lang w:val="fr-FR"/>
+        </w:rPr>
+        <w:t> :</w:t>
+      </w:r>
+      <w:r>
+        <w:rPr>
+          <w:lang w:val="fr-FR"/>
+        </w:rPr>
+        <w:t xml:space="preserve"> </w:t>
+      </w:r>
+      <w:r>
+        <w:rPr>
+          <w:lang w:val="fr-FR"/>
+        </w:rPr>
+        <w:t xml:space="preserve">Peut appliquer </w:t>
+      </w:r>
+      <w:r>
+        <w:rPr>
+          <w:lang w:val="fr-FR"/>
+        </w:rPr>
+        <w:t>Jambe</w:t>
+      </w:r>
+      <w:r>
+        <w:rPr>
+          <w:lang w:val="fr-FR"/>
+        </w:rPr>
+        <w:t xml:space="preserve"> inutilisable si l’attaque inflige plus de dégâts que la Vigueur de la cible.</w:t>
+      </w:r>
+    </w:p>
+    <w:p>
+      <w:pPr>
+        <w:pStyle w:val="Paragraphedeliste"/>
+        <w:numPr>
+          <w:ilvl w:val="0"/>
+          <w:numId w:val="9"/>
+        </w:numPr>
+        <w:rPr>
+          <w:lang w:val="fr-FR"/>
+        </w:rPr>
+      </w:pPr>
+      <w:r>
+        <w:rPr>
+          <w:lang w:val="fr-FR"/>
+        </w:rPr>
+        <w:t>Tête (-3) :</w:t>
+      </w:r>
+      <w:r>
+        <w:rPr>
+          <w:lang w:val="fr-FR"/>
+        </w:rPr>
+        <w:t xml:space="preserve"> </w:t>
+      </w:r>
+      <w:r>
+        <w:rPr>
+          <w:lang w:val="fr-FR"/>
+        </w:rPr>
+        <w:t xml:space="preserve">Peut appliquer </w:t>
+      </w:r>
+      <w:r>
+        <w:rPr>
+          <w:lang w:val="fr-FR"/>
+        </w:rPr>
+        <w:t>Etourdi</w:t>
+      </w:r>
+      <w:r>
+        <w:rPr>
+          <w:lang w:val="fr-FR"/>
+        </w:rPr>
+        <w:t xml:space="preserve"> à la cible</w:t>
+      </w:r>
+      <w:r>
+        <w:rPr>
+          <w:lang w:val="fr-FR"/>
+        </w:rPr>
+        <w:t>.</w:t>
+      </w:r>
+    </w:p>
+    <w:p>
+      <w:pPr>
+        <w:pStyle w:val="Paragraphedeliste"/>
+        <w:numPr>
+          <w:ilvl w:val="0"/>
+          <w:numId w:val="9"/>
+        </w:numPr>
+        <w:rPr>
+          <w:lang w:val="fr-FR"/>
+        </w:rPr>
+      </w:pPr>
+      <w:r>
+        <w:rPr>
+          <w:lang w:val="fr-FR"/>
+        </w:rPr>
+        <w:t>Cœur (-3) :</w:t>
+      </w:r>
+      <w:r>
+        <w:rPr>
+          <w:lang w:val="fr-FR"/>
+        </w:rPr>
+        <w:t xml:space="preserve"> </w:t>
+      </w:r>
+      <w:r>
+        <w:rPr>
+          <w:lang w:val="fr-FR"/>
+        </w:rPr>
+        <w:t xml:space="preserve">Si l’attaque fait au moins cinq points de dégâts, l’arme perce </w:t>
+      </w:r>
+      <w:r>
+        <w:rPr>
+          <w:lang w:val="fr-FR"/>
+        </w:rPr>
+        <w:t>le cœur de la cible.</w:t>
+      </w:r>
+    </w:p>
+    <w:p>
+      <w:pPr>
+        <w:pStyle w:val="Paragraphedeliste"/>
+        <w:numPr>
+          <w:ilvl w:val="0"/>
+          <w:numId w:val="9"/>
+        </w:numPr>
+        <w:rPr>
+          <w:lang w:val="fr-FR"/>
+        </w:rPr>
+      </w:pPr>
+      <w:r>
+        <w:rPr>
+          <w:lang w:val="fr-FR"/>
+        </w:rPr>
+        <w:t xml:space="preserve">Main (-4) : </w:t>
+      </w:r>
+      <w:r>
+        <w:rPr>
+          <w:lang w:val="fr-FR"/>
+        </w:rPr>
+        <w:t xml:space="preserve">Une attaque réussie </w:t>
+      </w:r>
+      <w:r>
+        <w:rPr>
+          <w:lang w:val="fr-FR"/>
+        </w:rPr>
+        <w:t xml:space="preserve">rend le </w:t>
+      </w:r>
+      <w:r>
+        <w:rPr>
+          <w:lang w:val="fr-FR"/>
+        </w:rPr>
+        <w:t>Bras inutilisable.</w:t>
+      </w:r>
+    </w:p>
+    <w:p>
+      <w:pPr>
+        <w:pStyle w:val="Paragraphedeliste"/>
+        <w:numPr>
+          <w:ilvl w:val="0"/>
+          <w:numId w:val="9"/>
+        </w:numPr>
+        <w:rPr>
+          <w:lang w:val="fr-FR"/>
+        </w:rPr>
+      </w:pPr>
+      <w:r>
+        <w:rPr>
+          <w:lang w:val="fr-FR"/>
+        </w:rPr>
+        <w:t xml:space="preserve">Œil (-4) : </w:t>
+      </w:r>
+      <w:r>
+        <w:rPr>
+          <w:lang w:val="fr-FR"/>
+        </w:rPr>
+        <w:t>une attaque réussie rend la victime Aveuglée.</w:t>
+      </w:r>
+    </w:p>
+    <w:p>
+      <w:pPr>
+        <w:pStyle w:val="Titre4"/>
+        <w:rPr>
+          <w:lang w:val="fr-FR"/>
+        </w:rPr>
+      </w:pPr>
+      <w:r>
+        <w:rPr>
+          <w:lang w:val="fr-FR"/>
+        </w:rPr>
+        <w:t>Mise à mort</w:t>
+      </w:r>
+    </w:p>
+    <w:p>
+      <w:pPr>
+        <w:rPr>
+          <w:lang w:val="fr-FR"/>
+        </w:rPr>
+      </w:pPr>
+      <w:r>
+        <w:rPr>
+          <w:lang w:val="fr-FR"/>
+        </w:rPr>
+        <w:t xml:space="preserve">Quand </w:t>
+      </w:r>
+      <w:r>
+        <w:rPr>
+          <w:lang w:val="fr-FR"/>
+        </w:rPr>
+        <w:t>la victime n’a plus aucun moyen de se défendre, soit parce qu’elle est immobilisée</w:t>
+      </w:r>
+      <w:r>
+        <w:rPr>
+          <w:lang w:val="fr-FR"/>
+        </w:rPr>
+        <w:t xml:space="preserve">, droguée, inconsciente ou </w:t>
+      </w:r>
+      <w:r>
+        <w:rPr>
+          <w:lang w:val="fr-FR"/>
+        </w:rPr>
+        <w:t>consentante</w:t>
+      </w:r>
+      <w:r>
+        <w:rPr>
+          <w:lang w:val="fr-FR"/>
+        </w:rPr>
+        <w:t xml:space="preserve">, </w:t>
+      </w:r>
+      <w:r>
+        <w:rPr>
+          <w:lang w:val="fr-FR"/>
+        </w:rPr>
+        <w:t>et que son agresseur peut prendre tout son temps pour préparer son attaque il peut faire une Mise à mort.</w:t>
+      </w:r>
+    </w:p>
+    <w:p>
+      <w:pPr>
+        <w:rPr>
+          <w:lang w:val="fr-FR"/>
+        </w:rPr>
+      </w:pPr>
+      <w:r>
+        <w:rPr>
+          <w:lang w:val="fr-FR"/>
+        </w:rPr>
+        <w:t>L’</w:t>
+      </w:r>
+      <w:r>
+        <w:rPr>
+          <w:lang w:val="fr-FR"/>
+        </w:rPr>
+        <w:t>agresseur</w:t>
+      </w:r>
+      <w:r>
+        <w:rPr>
+          <w:lang w:val="fr-FR"/>
+        </w:rPr>
+        <w:t xml:space="preserve"> inflige autant de dégâts que son groupement de dés </w:t>
+      </w:r>
+      <w:r>
+        <w:rPr>
+          <w:lang w:val="fr-FR"/>
+        </w:rPr>
+        <w:t xml:space="preserve">entier plus son modificateur d’arme. Etant donné qu’il a tout le </w:t>
+      </w:r>
+      <w:r>
+        <w:rPr>
+          <w:lang w:val="fr-FR"/>
+        </w:rPr>
+        <w:t>loisir de préparer son attaque, il peut ignorer la protection de sa victime.</w:t>
+      </w:r>
+    </w:p>
+    <w:p>
+      <w:pPr>
+        <w:rPr>
+          <w:lang w:val="fr-FR"/>
+        </w:rPr>
+      </w:pPr>
+      <w:r>
+        <w:rPr>
+          <w:lang w:val="fr-FR"/>
+        </w:rPr>
+        <w:lastRenderedPageBreak/>
+        <w:t xml:space="preserve">Tandis que tuer au combat peut se justifier par le feu de l’action, </w:t>
+      </w:r>
+      <w:r>
+        <w:rPr>
+          <w:lang w:val="fr-FR"/>
+        </w:rPr>
+        <w:t>une Mise à mort représente une tentative préméditée de mettre fin à un vie consciente</w:t>
+      </w:r>
+      <w:r>
+        <w:rPr>
+          <w:lang w:val="fr-FR"/>
+        </w:rPr>
+        <w:t>, sans que la cible ait la moindre chance d’y faire quoi que ce soit. Pour un humain, accomplir une mise à mort est un point de rupture, que la victime y survive ou non.</w:t>
+      </w:r>
     </w:p>
     <w:p>
       <w:pPr>
@@ -19193,21 +19871,51 @@
           <w:lang w:val="fr-FR"/>
         </w:rPr>
       </w:pPr>
-      <w:bookmarkStart w:id="67" w:name="_Toc37350842"/>
-      <w:r>
-        <w:rPr>
-          <w:lang w:val="fr-FR"/>
-        </w:rPr>
-        <w:t>Facteurs généraux de combat</w:t>
-      </w:r>
-      <w:bookmarkEnd w:id="67"/>
-    </w:p>
-    <w:p>
-      <w:pPr>
-        <w:rPr>
-          <w:lang w:val="fr-FR"/>
-        </w:rPr>
-      </w:pPr>
+      <w:bookmarkStart w:id="68" w:name="_Toc37350843"/>
+      <w:r>
+        <w:rPr>
+          <w:lang w:val="fr-FR"/>
+        </w:rPr>
+        <w:t xml:space="preserve">Armes et </w:t>
+      </w:r>
+      <w:bookmarkEnd w:id="68"/>
+      <w:r>
+        <w:rPr>
+          <w:lang w:val="fr-FR"/>
+        </w:rPr>
+        <w:t>protections</w:t>
+      </w:r>
+    </w:p>
+    <w:p>
+      <w:pPr>
+        <w:rPr>
+          <w:lang w:val="fr-FR"/>
+        </w:rPr>
+      </w:pPr>
+      <w:r>
+        <w:rPr>
+          <w:lang w:val="fr-FR"/>
+        </w:rPr>
+        <w:t>Les armes sont le meilleur moyen de transformer un</w:t>
+      </w:r>
+      <w:r>
+        <w:rPr>
+          <w:lang w:val="fr-FR"/>
+        </w:rPr>
+        <w:t xml:space="preserve"> combat en meurtre. Parfois, c’est précisément l’idée.</w:t>
+      </w:r>
+      <w:r>
+        <w:rPr>
+          <w:lang w:val="fr-FR"/>
+        </w:rPr>
+        <w:t xml:space="preserve"> : dégainer son arme </w:t>
+      </w:r>
+      <w:r>
+        <w:rPr>
+          <w:lang w:val="fr-FR"/>
+        </w:rPr>
+        <w:t>montre que vous n’avez pas peur de tuer quelqu’un.</w:t>
+      </w:r>
     </w:p>
     <w:p>
       <w:pPr>
@@ -19220,15 +19928,83 @@
         <w:rPr>
           <w:lang w:val="fr-FR"/>
         </w:rPr>
-        <w:t>Mouvement</w:t>
-      </w:r>
-    </w:p>
-    <w:p>
-      <w:pPr>
-        <w:rPr>
-          <w:lang w:val="fr-FR"/>
-        </w:rPr>
-      </w:pPr>
+        <w:t>Armes improvisées</w:t>
+      </w:r>
+    </w:p>
+    <w:p>
+      <w:pPr>
+        <w:rPr>
+          <w:lang w:val="fr-FR"/>
+        </w:rPr>
+      </w:pPr>
+      <w:r>
+        <w:rPr>
+          <w:lang w:val="fr-FR"/>
+        </w:rPr>
+        <w:t xml:space="preserve">Les listes d’armes ne sont pas exhaustives. Un personnage peut aussi </w:t>
+      </w:r>
+      <w:r>
+        <w:rPr>
+          <w:lang w:val="fr-FR"/>
+        </w:rPr>
+        <w:t>utiliser une arme improvisée et faire de gros dégâts avec.</w:t>
+      </w:r>
+    </w:p>
+    <w:p>
+      <w:pPr>
+        <w:rPr>
+          <w:lang w:val="fr-FR"/>
+        </w:rPr>
+      </w:pPr>
+      <w:r>
+        <w:rPr>
+          <w:lang w:val="fr-FR"/>
+        </w:rPr>
+        <w:t>Si l’arme improvisée se rapproche d’une des armes listées, utilisez les caractéristiques fournies. Autrement, une arme improvisée infl</w:t>
+      </w:r>
+      <w:r>
+        <w:rPr>
+          <w:lang w:val="fr-FR"/>
+        </w:rPr>
+        <w:t>ige [Solidité-1] dégâts, avec un malus d’Initiative et une Force requise équivalents à la Taille de l’arme.</w:t>
+      </w:r>
+    </w:p>
+    <w:p>
+      <w:pPr>
+        <w:rPr>
+          <w:lang w:val="fr-FR"/>
+        </w:rPr>
+      </w:pPr>
+      <w:r>
+        <w:rPr>
+          <w:lang w:val="fr-FR"/>
+        </w:rPr>
+        <w:t>Utiliser une arme improvisée réduit le jet d’attaque de -1 dé.</w:t>
+      </w:r>
+      <w:r>
+        <w:rPr>
+          <w:lang w:val="fr-FR"/>
+        </w:rPr>
+        <w:t xml:space="preserve"> Une attaque réussie inflige à l’arme le même nombre de dégâts qu’elle inflige</w:t>
+      </w:r>
+      <w:r>
+        <w:rPr>
+          <w:lang w:val="fr-FR"/>
+        </w:rPr>
+        <w:t xml:space="preserve">, ce chiffre étant comme d’habitude réduit par la Solidité de l’arme. Lorsque la </w:t>
+      </w:r>
+      <w:r>
+        <w:rPr>
+          <w:lang w:val="fr-FR"/>
+        </w:rPr>
+        <w:t>S</w:t>
+      </w:r>
+      <w:r>
+        <w:rPr>
+          <w:lang w:val="fr-FR"/>
+        </w:rPr>
+        <w:t>tructure de l’arme est réduite à 0, l’objet est inutilisable.</w:t>
+      </w:r>
     </w:p>
     <w:p>
       <w:pPr>
@@ -19237,30 +20013,132 @@
           <w:lang w:val="fr-FR"/>
         </w:rPr>
       </w:pPr>
-      <w:r>
-        <w:rPr>
-          <w:lang w:val="fr-FR"/>
-        </w:rPr>
-        <w:t>Attaque totale</w:t>
-      </w:r>
-    </w:p>
-    <w:p>
-      <w:pPr>
-        <w:rPr>
-          <w:lang w:val="fr-FR"/>
-        </w:rPr>
-      </w:pPr>
-      <w:r>
-        <w:rPr>
-          <w:lang w:val="fr-FR"/>
-        </w:rPr>
-        <w:t xml:space="preserve">Au combat </w:t>
-      </w:r>
-      <w:r>
-        <w:rPr>
-          <w:lang w:val="fr-FR"/>
-        </w:rPr>
-        <w:t>au corps à corps un personnage peut sacrifier sa Défense pour le tour et ainsi obtenir +2 dés sur son jet d’attaque.</w:t>
+      <w:bookmarkStart w:id="69" w:name="_Armure"/>
+      <w:bookmarkEnd w:id="69"/>
+      <w:r>
+        <w:rPr>
+          <w:lang w:val="fr-FR"/>
+        </w:rPr>
+        <w:t>Protection</w:t>
+      </w:r>
+    </w:p>
+    <w:p>
+      <w:pPr>
+        <w:rPr>
+          <w:lang w:val="fr-FR"/>
+        </w:rPr>
+      </w:pPr>
+      <w:r>
+        <w:rPr>
+          <w:lang w:val="fr-FR"/>
+        </w:rPr>
+        <w:t>Une armure fournit une protection contre les attaques, qu’il s’agisse de coups de feu ou de couteau.</w:t>
+      </w:r>
+      <w:r>
+        <w:rPr>
+          <w:lang w:val="fr-FR"/>
+        </w:rPr>
+        <w:t xml:space="preserve"> C’est rare de trouver un </w:t>
+      </w:r>
+      <w:proofErr w:type="spellStart"/>
+      <w:r>
+        <w:rPr>
+          <w:lang w:val="fr-FR"/>
+        </w:rPr>
+        <w:t>Ferae</w:t>
+      </w:r>
+      <w:proofErr w:type="spellEnd"/>
+      <w:r>
+        <w:rPr>
+          <w:lang w:val="fr-FR"/>
+        </w:rPr>
+        <w:t xml:space="preserve"> qui porte de l’armure, mais les humains ont tendance à le faire.</w:t>
+      </w:r>
+    </w:p>
+    <w:p>
+      <w:pPr>
+        <w:pStyle w:val="Paragraphedeliste"/>
+        <w:numPr>
+          <w:ilvl w:val="0"/>
+          <w:numId w:val="10"/>
+        </w:numPr>
+        <w:rPr>
+          <w:lang w:val="fr-FR"/>
+        </w:rPr>
+      </w:pPr>
+      <w:r>
+        <w:rPr>
+          <w:lang w:val="fr-FR"/>
+        </w:rPr>
+        <w:t>La protection balistique s’applique contre les attaques à l’arme à feu</w:t>
+      </w:r>
+      <w:r>
+        <w:rPr>
+          <w:lang w:val="fr-FR"/>
+        </w:rPr>
+        <w:t>. Chaque point de protection balistique fait passer 1 point de dégât de létal à contondant.</w:t>
+      </w:r>
+    </w:p>
+    <w:p>
+      <w:pPr>
+        <w:pStyle w:val="Paragraphedeliste"/>
+        <w:numPr>
+          <w:ilvl w:val="0"/>
+          <w:numId w:val="10"/>
+        </w:numPr>
+        <w:rPr>
+          <w:lang w:val="fr-FR"/>
+        </w:rPr>
+      </w:pPr>
+      <w:r>
+        <w:rPr>
+          <w:lang w:val="fr-FR"/>
+        </w:rPr>
+        <w:t>La protection générale s’applique contre toutes les attaques. Chaque point de</w:t>
+      </w:r>
+      <w:r>
+        <w:rPr>
+          <w:lang w:val="fr-FR"/>
+        </w:rPr>
+        <w:t xml:space="preserve"> protection générale réduit les dégâts encaissés d’1 point, en commençant par le type de dégât le plus grave.</w:t>
+      </w:r>
+    </w:p>
+    <w:p>
+      <w:pPr>
+        <w:rPr>
+          <w:lang w:val="fr-FR"/>
+        </w:rPr>
+      </w:pPr>
+      <w:r>
+        <w:rPr>
+          <w:lang w:val="fr-FR"/>
+        </w:rPr>
+        <w:t>Si une arm</w:t>
+      </w:r>
+      <w:r>
+        <w:rPr>
+          <w:lang w:val="fr-FR"/>
+        </w:rPr>
+        <w:t>ure offre à la fois une protection balistique et générale, la balistique s’applique en premier.</w:t>
+      </w:r>
+    </w:p>
+    <w:p>
+      <w:pPr>
+        <w:rPr>
+          <w:lang w:val="fr-FR"/>
+        </w:rPr>
+      </w:pPr>
+      <w:r>
+        <w:rPr>
+          <w:lang w:val="fr-FR"/>
+        </w:rPr>
+        <w:t>Quand une protection s’applique contre une attaque</w:t>
+      </w:r>
+      <w:r>
+        <w:rPr>
+          <w:lang w:val="fr-FR"/>
+        </w:rPr>
+        <w:t xml:space="preserve"> qui inflige des dégâts létaux, le personnage encaisse toujours au moins 1 point de dégât contondant du fait de l’impact de l’attaque.</w:t>
       </w:r>
     </w:p>
     <w:p>
@@ -19270,56 +20148,126 @@
           <w:lang w:val="fr-FR"/>
         </w:rPr>
       </w:pPr>
-      <w:bookmarkStart w:id="68" w:name="_Se_mettre_à"/>
-      <w:bookmarkEnd w:id="68"/>
-      <w:r>
-        <w:rPr>
-          <w:lang w:val="fr-FR"/>
-        </w:rPr>
-        <w:t>Se mettre à terre</w:t>
-      </w:r>
-    </w:p>
-    <w:p>
-      <w:pPr>
-        <w:rPr>
-          <w:lang w:val="fr-FR"/>
-        </w:rPr>
-      </w:pPr>
-    </w:p>
-    <w:p>
-      <w:pPr>
-        <w:pStyle w:val="Titre4"/>
-        <w:rPr>
-          <w:lang w:val="fr-FR"/>
-        </w:rPr>
-      </w:pPr>
-      <w:r>
-        <w:rPr>
-          <w:lang w:val="fr-FR"/>
-        </w:rPr>
-        <w:t>Ciblage</w:t>
-      </w:r>
-    </w:p>
-    <w:p>
-      <w:pPr>
-        <w:rPr>
-          <w:lang w:val="fr-FR"/>
-        </w:rPr>
-      </w:pPr>
-    </w:p>
-    <w:p>
-      <w:pPr>
-        <w:pStyle w:val="Titre4"/>
-        <w:rPr>
-          <w:lang w:val="fr-FR"/>
-        </w:rPr>
-      </w:pPr>
-      <w:r>
-        <w:rPr>
-          <w:lang w:val="fr-FR"/>
-        </w:rPr>
-        <w:t>Mise à mort</w:t>
-      </w:r>
+      <w:r>
+        <w:rPr>
+          <w:lang w:val="fr-FR"/>
+        </w:rPr>
+        <w:t>P</w:t>
+      </w:r>
+      <w:r>
+        <w:rPr>
+          <w:lang w:val="fr-FR"/>
+        </w:rPr>
+        <w:t>erfora</w:t>
+      </w:r>
+      <w:r>
+        <w:rPr>
+          <w:lang w:val="fr-FR"/>
+        </w:rPr>
+        <w:t>nt</w:t>
+      </w:r>
+    </w:p>
+    <w:p>
+      <w:pPr>
+        <w:rPr>
+          <w:lang w:val="fr-FR"/>
+        </w:rPr>
+      </w:pPr>
+      <w:r>
+        <w:rPr>
+          <w:lang w:val="fr-FR"/>
+        </w:rPr>
+        <w:t>Certaines armes portent la mention « perforante », accompagnée d’un chiffre généralement entre 1 et 3</w:t>
+      </w:r>
+      <w:r>
+        <w:rPr>
+          <w:lang w:val="fr-FR"/>
+        </w:rPr>
+        <w:t>. Lorsque vous attaquez quelqu’un qui porte une armure, soustrayez ce chiffre à la protection de votre adversaire. La protection balistique est soustraite avant la protection générale. Les armes de corps à corps perforantes ne sont pas affectées par la protection générale.</w:t>
+      </w:r>
+    </w:p>
+    <w:p>
+      <w:pPr>
+        <w:rPr>
+          <w:lang w:val="fr-FR"/>
+        </w:rPr>
+      </w:pPr>
+      <w:r>
+        <w:rPr>
+          <w:lang w:val="fr-FR"/>
+        </w:rPr>
+        <w:t xml:space="preserve">Lorsque </w:t>
+      </w:r>
+      <w:r>
+        <w:rPr>
+          <w:lang w:val="fr-FR"/>
+        </w:rPr>
+        <w:t>vous tirez sur un objet (ou sur une personne abritée), soustrayez la valeur perforante de l’arme à la Solidité de l’objet.</w:t>
+      </w:r>
+      <w:bookmarkStart w:id="70" w:name="_GoBack"/>
+      <w:bookmarkEnd w:id="70"/>
+    </w:p>
+    <w:p>
+      <w:pPr>
+        <w:pStyle w:val="Titre2"/>
+        <w:rPr>
+          <w:lang w:val="fr-FR"/>
+        </w:rPr>
+      </w:pPr>
+      <w:bookmarkStart w:id="71" w:name="_Toc37350844"/>
+      <w:r>
+        <w:rPr>
+          <w:lang w:val="fr-FR"/>
+        </w:rPr>
+        <w:t>Blessures et santé</w:t>
+      </w:r>
+      <w:bookmarkEnd w:id="71"/>
+    </w:p>
+    <w:p>
+      <w:pPr>
+        <w:rPr>
+          <w:lang w:val="fr-FR"/>
+        </w:rPr>
+      </w:pPr>
+    </w:p>
+    <w:p>
+      <w:pPr>
+        <w:pStyle w:val="Titre2"/>
+        <w:rPr>
+          <w:lang w:val="fr-FR"/>
+        </w:rPr>
+      </w:pPr>
+      <w:bookmarkStart w:id="72" w:name="_Toc37350845"/>
+      <w:r>
+        <w:rPr>
+          <w:lang w:val="fr-FR"/>
+        </w:rPr>
+        <w:t>Equipement</w:t>
+      </w:r>
+      <w:bookmarkEnd w:id="72"/>
+    </w:p>
+    <w:p>
+      <w:pPr>
+        <w:rPr>
+          <w:lang w:val="fr-FR"/>
+        </w:rPr>
+      </w:pPr>
+    </w:p>
+    <w:p>
+      <w:pPr>
+        <w:pStyle w:val="Titre2"/>
+        <w:rPr>
+          <w:lang w:val="fr-FR"/>
+        </w:rPr>
+      </w:pPr>
+      <w:bookmarkStart w:id="73" w:name="_Toc37350846"/>
+      <w:r>
+        <w:rPr>
+          <w:lang w:val="fr-FR"/>
+        </w:rPr>
+        <w:t>Etats</w:t>
+      </w:r>
+      <w:bookmarkEnd w:id="73"/>
     </w:p>
     <w:p>
       <w:pPr>
@@ -19335,76 +20283,13 @@
           <w:lang w:val="fr-FR"/>
         </w:rPr>
       </w:pPr>
-      <w:bookmarkStart w:id="69" w:name="_Toc37350843"/>
-      <w:r>
-        <w:rPr>
-          <w:lang w:val="fr-FR"/>
-        </w:rPr>
-        <w:t>Armes et armures</w:t>
-      </w:r>
-      <w:bookmarkEnd w:id="69"/>
-    </w:p>
-    <w:p>
-      <w:pPr>
-        <w:rPr>
-          <w:lang w:val="fr-FR"/>
-        </w:rPr>
-      </w:pPr>
-    </w:p>
-    <w:p>
-      <w:pPr>
-        <w:pStyle w:val="Titre4"/>
-        <w:rPr>
-          <w:lang w:val="fr-FR"/>
-        </w:rPr>
-      </w:pPr>
-      <w:r>
-        <w:rPr>
-          <w:lang w:val="fr-FR"/>
-        </w:rPr>
-        <w:t>Armes improvisées</w:t>
-      </w:r>
-    </w:p>
-    <w:p>
-      <w:pPr>
-        <w:rPr>
-          <w:lang w:val="fr-FR"/>
-        </w:rPr>
-      </w:pPr>
-    </w:p>
-    <w:p>
-      <w:pPr>
-        <w:pStyle w:val="Titre4"/>
-        <w:rPr>
-          <w:lang w:val="fr-FR"/>
-        </w:rPr>
-      </w:pPr>
-      <w:r>
-        <w:rPr>
-          <w:lang w:val="fr-FR"/>
-        </w:rPr>
-        <w:t>Armure</w:t>
-      </w:r>
-    </w:p>
-    <w:p>
-      <w:pPr>
-        <w:rPr>
-          <w:lang w:val="fr-FR"/>
-        </w:rPr>
-      </w:pPr>
-    </w:p>
-    <w:p>
-      <w:pPr>
-        <w:pStyle w:val="Titre4"/>
-        <w:rPr>
-          <w:lang w:val="fr-FR"/>
-        </w:rPr>
-      </w:pPr>
-      <w:r>
-        <w:rPr>
-          <w:lang w:val="fr-FR"/>
-        </w:rPr>
-        <w:t>Pénétration d’armure</w:t>
+      <w:bookmarkStart w:id="74" w:name="_Complications"/>
+      <w:bookmarkEnd w:id="74"/>
+      <w:r>
+        <w:rPr>
+          <w:lang w:val="fr-FR"/>
+        </w:rPr>
+        <w:t>Complications</w:t>
       </w:r>
     </w:p>
     <w:p>
@@ -19421,83 +20306,14 @@
           <w:lang w:val="fr-FR"/>
         </w:rPr>
       </w:pPr>
-      <w:bookmarkStart w:id="70" w:name="_Toc37350844"/>
-      <w:r>
-        <w:rPr>
-          <w:lang w:val="fr-FR"/>
-        </w:rPr>
-        <w:t>Blessures et santé</w:t>
-      </w:r>
-      <w:bookmarkEnd w:id="70"/>
-    </w:p>
-    <w:p>
-      <w:pPr>
-        <w:rPr>
-          <w:lang w:val="fr-FR"/>
-        </w:rPr>
-      </w:pPr>
-    </w:p>
-    <w:p>
-      <w:pPr>
-        <w:pStyle w:val="Titre2"/>
-        <w:rPr>
-          <w:lang w:val="fr-FR"/>
-        </w:rPr>
-      </w:pPr>
-      <w:bookmarkStart w:id="71" w:name="_Toc37350845"/>
-      <w:r>
-        <w:rPr>
-          <w:lang w:val="fr-FR"/>
-        </w:rPr>
-        <w:t>Equipement</w:t>
-      </w:r>
-      <w:bookmarkEnd w:id="71"/>
-    </w:p>
-    <w:p>
-      <w:pPr>
-        <w:rPr>
-          <w:lang w:val="fr-FR"/>
-        </w:rPr>
-      </w:pPr>
-    </w:p>
-    <w:p>
-      <w:pPr>
-        <w:pStyle w:val="Titre2"/>
-        <w:rPr>
-          <w:lang w:val="fr-FR"/>
-        </w:rPr>
-      </w:pPr>
-      <w:bookmarkStart w:id="72" w:name="_Toc37350846"/>
-      <w:r>
-        <w:rPr>
-          <w:lang w:val="fr-FR"/>
-        </w:rPr>
-        <w:t>Etats</w:t>
-      </w:r>
-      <w:bookmarkEnd w:id="72"/>
-    </w:p>
-    <w:p>
-      <w:pPr>
-        <w:rPr>
-          <w:lang w:val="fr-FR"/>
-        </w:rPr>
-      </w:pPr>
-    </w:p>
-    <w:p>
-      <w:pPr>
-        <w:pStyle w:val="Titre2"/>
-        <w:rPr>
-          <w:lang w:val="fr-FR"/>
-        </w:rPr>
-      </w:pPr>
-      <w:bookmarkStart w:id="73" w:name="_Toc37350847"/>
+      <w:bookmarkStart w:id="75" w:name="_Toc37350847"/>
       <w:r>
         <w:rPr>
           <w:lang w:val="fr-FR"/>
         </w:rPr>
         <w:t>L’Expérience</w:t>
       </w:r>
-      <w:bookmarkEnd w:id="73"/>
+      <w:bookmarkEnd w:id="75"/>
     </w:p>
     <w:p>
       <w:pPr>
@@ -19525,7 +20341,7 @@
       <w:pPr>
         <w:pStyle w:val="Titre1"/>
       </w:pPr>
-      <w:bookmarkStart w:id="74" w:name="_Toc37350848"/>
+      <w:bookmarkStart w:id="76" w:name="_Toc37350848"/>
       <w:r>
         <w:lastRenderedPageBreak/>
         <w:t xml:space="preserve">Chapitre </w:t>
@@ -19542,7 +20358,7 @@
       <w:r>
         <w:t>Ferae</w:t>
       </w:r>
-      <w:bookmarkEnd w:id="74"/>
+      <w:bookmarkEnd w:id="76"/>
     </w:p>
     <w:p>
       <w:pPr>
@@ -19567,14 +20383,14 @@
           <w:lang w:val="fr-FR"/>
         </w:rPr>
       </w:pPr>
-      <w:bookmarkStart w:id="75" w:name="_Toc37350849"/>
+      <w:bookmarkStart w:id="77" w:name="_Toc37350849"/>
       <w:r>
         <w:rPr>
           <w:lang w:val="fr-FR"/>
         </w:rPr>
         <w:t>L’Âme des Ferae</w:t>
       </w:r>
-      <w:bookmarkEnd w:id="75"/>
+      <w:bookmarkEnd w:id="77"/>
     </w:p>
     <w:p>
       <w:pPr>
@@ -19590,14 +20406,14 @@
           <w:lang w:val="fr-FR"/>
         </w:rPr>
       </w:pPr>
-      <w:bookmarkStart w:id="76" w:name="_Toc37350850"/>
+      <w:bookmarkStart w:id="78" w:name="_Toc37350850"/>
       <w:r>
         <w:rPr>
           <w:lang w:val="fr-FR"/>
         </w:rPr>
         <w:t>Ancres</w:t>
       </w:r>
-      <w:bookmarkEnd w:id="76"/>
+      <w:bookmarkEnd w:id="78"/>
     </w:p>
     <w:p>
       <w:pPr>
@@ -19649,8 +20465,8 @@
           <w:lang w:val="fr-FR"/>
         </w:rPr>
       </w:pPr>
-      <w:bookmarkStart w:id="77" w:name="_Pierres_de_Touche"/>
-      <w:bookmarkEnd w:id="77"/>
+      <w:bookmarkStart w:id="79" w:name="_Pierres_de_Touche"/>
+      <w:bookmarkEnd w:id="79"/>
       <w:r>
         <w:rPr>
           <w:lang w:val="fr-FR"/>
@@ -19672,14 +20488,14 @@
           <w:lang w:val="fr-FR"/>
         </w:rPr>
       </w:pPr>
-      <w:bookmarkStart w:id="78" w:name="_Toc37350851"/>
+      <w:bookmarkStart w:id="80" w:name="_Toc37350851"/>
       <w:r>
         <w:rPr>
           <w:lang w:val="fr-FR"/>
         </w:rPr>
         <w:t>La Meute</w:t>
       </w:r>
-      <w:bookmarkEnd w:id="78"/>
+      <w:bookmarkEnd w:id="80"/>
     </w:p>
     <w:p>
       <w:pPr>
@@ -19695,14 +20511,14 @@
           <w:lang w:val="fr-FR"/>
         </w:rPr>
       </w:pPr>
-      <w:bookmarkStart w:id="79" w:name="_Toc37350852"/>
+      <w:bookmarkStart w:id="81" w:name="_Toc37350852"/>
       <w:r>
         <w:rPr>
           <w:lang w:val="fr-FR"/>
         </w:rPr>
         <w:t>Le Totem</w:t>
       </w:r>
-      <w:bookmarkEnd w:id="79"/>
+      <w:bookmarkEnd w:id="81"/>
     </w:p>
     <w:p>
       <w:pPr>
@@ -19718,14 +20534,14 @@
           <w:lang w:val="fr-FR"/>
         </w:rPr>
       </w:pPr>
-      <w:bookmarkStart w:id="80" w:name="_Toc37350853"/>
+      <w:bookmarkStart w:id="82" w:name="_Toc37350853"/>
       <w:r>
         <w:rPr>
           <w:lang w:val="fr-FR"/>
         </w:rPr>
         <w:t>L’Instinct Primal</w:t>
       </w:r>
-      <w:bookmarkEnd w:id="80"/>
+      <w:bookmarkEnd w:id="82"/>
     </w:p>
     <w:p>
       <w:pPr>
@@ -19741,14 +20557,14 @@
           <w:lang w:val="fr-FR"/>
         </w:rPr>
       </w:pPr>
-      <w:bookmarkStart w:id="81" w:name="_Toc37350854"/>
+      <w:bookmarkStart w:id="83" w:name="_Toc37350854"/>
       <w:r>
         <w:rPr>
           <w:lang w:val="fr-FR"/>
         </w:rPr>
         <w:t>Le Corps des Ferae</w:t>
       </w:r>
-      <w:bookmarkEnd w:id="81"/>
+      <w:bookmarkEnd w:id="83"/>
     </w:p>
     <w:p>
       <w:pPr>
@@ -19764,14 +20580,14 @@
           <w:lang w:val="fr-FR"/>
         </w:rPr>
       </w:pPr>
-      <w:bookmarkStart w:id="82" w:name="_Toc37350855"/>
+      <w:bookmarkStart w:id="84" w:name="_Toc37350855"/>
       <w:r>
         <w:rPr>
           <w:lang w:val="fr-FR"/>
         </w:rPr>
         <w:t>Régénération</w:t>
       </w:r>
-      <w:bookmarkEnd w:id="82"/>
+      <w:bookmarkEnd w:id="84"/>
     </w:p>
     <w:p>
       <w:pPr>
@@ -19787,14 +20603,14 @@
           <w:lang w:val="fr-FR"/>
         </w:rPr>
       </w:pPr>
-      <w:bookmarkStart w:id="83" w:name="_Toc37350856"/>
+      <w:bookmarkStart w:id="85" w:name="_Toc37350856"/>
       <w:r>
         <w:rPr>
           <w:lang w:val="fr-FR"/>
         </w:rPr>
         <w:t>Sens</w:t>
       </w:r>
-      <w:bookmarkEnd w:id="83"/>
+      <w:bookmarkEnd w:id="85"/>
     </w:p>
     <w:p>
       <w:pPr>
@@ -19810,14 +20626,14 @@
           <w:lang w:val="fr-FR"/>
         </w:rPr>
       </w:pPr>
-      <w:bookmarkStart w:id="84" w:name="_Toc37350857"/>
+      <w:bookmarkStart w:id="86" w:name="_Toc37350857"/>
       <w:r>
         <w:rPr>
           <w:lang w:val="fr-FR"/>
         </w:rPr>
         <w:t>Métamorphose</w:t>
       </w:r>
-      <w:bookmarkEnd w:id="84"/>
+      <w:bookmarkEnd w:id="86"/>
     </w:p>
     <w:p>
       <w:pPr>
@@ -19833,16 +20649,16 @@
           <w:lang w:val="fr-FR"/>
         </w:rPr>
       </w:pPr>
-      <w:bookmarkStart w:id="85" w:name="_Toc37350858"/>
-      <w:bookmarkStart w:id="86" w:name="_Les_Formes"/>
-      <w:bookmarkEnd w:id="86"/>
+      <w:bookmarkStart w:id="87" w:name="_Les_Formes"/>
+      <w:bookmarkStart w:id="88" w:name="_Toc37350858"/>
+      <w:bookmarkEnd w:id="87"/>
       <w:r>
         <w:rPr>
           <w:lang w:val="fr-FR"/>
         </w:rPr>
         <w:t>Les Formes</w:t>
       </w:r>
-      <w:bookmarkEnd w:id="85"/>
+      <w:bookmarkEnd w:id="88"/>
     </w:p>
     <w:p>
       <w:pPr>
@@ -19858,14 +20674,14 @@
           <w:lang w:val="fr-FR"/>
         </w:rPr>
       </w:pPr>
-      <w:bookmarkStart w:id="87" w:name="_Toc37350859"/>
+      <w:bookmarkStart w:id="89" w:name="_Toc37350859"/>
       <w:r>
         <w:rPr>
           <w:lang w:val="fr-FR"/>
         </w:rPr>
         <w:t>Esprit des Ferae</w:t>
       </w:r>
-      <w:bookmarkEnd w:id="87"/>
+      <w:bookmarkEnd w:id="89"/>
     </w:p>
     <w:p>
       <w:pPr>
@@ -19881,14 +20697,14 @@
           <w:lang w:val="fr-FR"/>
         </w:rPr>
       </w:pPr>
-      <w:bookmarkStart w:id="88" w:name="_Toc37350860"/>
+      <w:bookmarkStart w:id="90" w:name="_Toc37350860"/>
       <w:r>
         <w:rPr>
           <w:lang w:val="fr-FR"/>
         </w:rPr>
         <w:t>Renommée</w:t>
       </w:r>
-      <w:bookmarkEnd w:id="88"/>
+      <w:bookmarkEnd w:id="90"/>
     </w:p>
     <w:p>
       <w:pPr>
@@ -19904,14 +20720,14 @@
           <w:lang w:val="fr-FR"/>
         </w:rPr>
       </w:pPr>
-      <w:bookmarkStart w:id="89" w:name="_Toc37350861"/>
+      <w:bookmarkStart w:id="91" w:name="_Toc37350861"/>
       <w:r>
         <w:rPr>
           <w:lang w:val="fr-FR"/>
         </w:rPr>
         <w:t>Essence</w:t>
       </w:r>
-      <w:bookmarkEnd w:id="89"/>
+      <w:bookmarkEnd w:id="91"/>
     </w:p>
     <w:p>
       <w:pPr>
@@ -19927,14 +20743,14 @@
           <w:lang w:val="fr-FR"/>
         </w:rPr>
       </w:pPr>
-      <w:bookmarkStart w:id="90" w:name="_Toc37350862"/>
+      <w:bookmarkStart w:id="92" w:name="_Toc37350862"/>
       <w:r>
         <w:rPr>
           <w:lang w:val="fr-FR"/>
         </w:rPr>
         <w:t>Outrepasser</w:t>
       </w:r>
-      <w:bookmarkEnd w:id="90"/>
+      <w:bookmarkEnd w:id="92"/>
     </w:p>
     <w:p>
       <w:pPr>
@@ -19950,14 +20766,14 @@
           <w:lang w:val="fr-FR"/>
         </w:rPr>
       </w:pPr>
-      <w:bookmarkStart w:id="91" w:name="_Toc37350863"/>
+      <w:bookmarkStart w:id="93" w:name="_Toc37350863"/>
       <w:r>
         <w:rPr>
           <w:lang w:val="fr-FR"/>
         </w:rPr>
         <w:t>Les Faiblesses</w:t>
       </w:r>
-      <w:bookmarkEnd w:id="91"/>
+      <w:bookmarkEnd w:id="93"/>
     </w:p>
     <w:p>
       <w:pPr>
@@ -20036,14 +20852,14 @@
           <w:lang w:val="fr-FR"/>
         </w:rPr>
       </w:pPr>
-      <w:bookmarkStart w:id="92" w:name="_Toc37350864"/>
+      <w:bookmarkStart w:id="94" w:name="_Toc37350864"/>
       <w:r>
         <w:rPr>
           <w:lang w:val="fr-FR"/>
         </w:rPr>
         <w:t>Les Déclencheurs</w:t>
       </w:r>
-      <w:bookmarkEnd w:id="92"/>
+      <w:bookmarkEnd w:id="94"/>
     </w:p>
     <w:p>
       <w:pPr>
@@ -20059,14 +20875,14 @@
           <w:lang w:val="fr-FR"/>
         </w:rPr>
       </w:pPr>
-      <w:bookmarkStart w:id="93" w:name="_Toc37350865"/>
+      <w:bookmarkStart w:id="95" w:name="_Toc37350865"/>
       <w:r>
         <w:rPr>
           <w:lang w:val="fr-FR"/>
         </w:rPr>
         <w:t>Harmonie</w:t>
       </w:r>
-      <w:bookmarkEnd w:id="93"/>
+      <w:bookmarkEnd w:id="95"/>
     </w:p>
     <w:p>
       <w:pPr>
@@ -20082,14 +20898,14 @@
           <w:lang w:val="fr-FR"/>
         </w:rPr>
       </w:pPr>
-      <w:bookmarkStart w:id="94" w:name="_Toc37350866"/>
+      <w:bookmarkStart w:id="96" w:name="_Toc37350866"/>
       <w:r>
         <w:rPr>
           <w:lang w:val="fr-FR"/>
         </w:rPr>
         <w:t>Atouts</w:t>
       </w:r>
-      <w:bookmarkEnd w:id="94"/>
+      <w:bookmarkEnd w:id="96"/>
     </w:p>
     <w:p>
       <w:pPr>
@@ -20335,14 +21151,14 @@
           <w:lang w:val="fr-FR"/>
         </w:rPr>
       </w:pPr>
-      <w:bookmarkStart w:id="95" w:name="_Toc37350867"/>
+      <w:bookmarkStart w:id="97" w:name="_Toc37350867"/>
       <w:r>
         <w:rPr>
           <w:lang w:val="fr-FR"/>
         </w:rPr>
         <w:t>Magie Spirituelle</w:t>
       </w:r>
-      <w:bookmarkEnd w:id="95"/>
+      <w:bookmarkEnd w:id="97"/>
     </w:p>
     <w:p>
       <w:pPr>
@@ -20358,14 +21174,14 @@
           <w:lang w:val="fr-FR"/>
         </w:rPr>
       </w:pPr>
-      <w:bookmarkStart w:id="96" w:name="_Toc37350868"/>
+      <w:bookmarkStart w:id="98" w:name="_Toc37350868"/>
       <w:r>
         <w:rPr>
           <w:lang w:val="fr-FR"/>
         </w:rPr>
         <w:t>Les Dons</w:t>
       </w:r>
-      <w:bookmarkEnd w:id="96"/>
+      <w:bookmarkEnd w:id="98"/>
     </w:p>
     <w:p>
       <w:pPr>
@@ -20381,14 +21197,14 @@
           <w:lang w:val="fr-FR"/>
         </w:rPr>
       </w:pPr>
-      <w:bookmarkStart w:id="97" w:name="_Toc37350869"/>
+      <w:bookmarkStart w:id="99" w:name="_Toc37350869"/>
       <w:r>
         <w:rPr>
           <w:lang w:val="fr-FR"/>
         </w:rPr>
         <w:t>Les Fétiches</w:t>
       </w:r>
-      <w:bookmarkEnd w:id="97"/>
+      <w:bookmarkEnd w:id="99"/>
     </w:p>
     <w:p>
       <w:pPr>
@@ -20416,7 +21232,7 @@
       <w:pPr>
         <w:pStyle w:val="Titre1"/>
       </w:pPr>
-      <w:bookmarkStart w:id="98" w:name="_Toc37350870"/>
+      <w:bookmarkStart w:id="100" w:name="_Toc37350870"/>
       <w:r>
         <w:lastRenderedPageBreak/>
         <w:t xml:space="preserve">Chapitre </w:t>
@@ -20430,7 +21246,7 @@
       <w:r>
         <w:t>’Hisile</w:t>
       </w:r>
-      <w:bookmarkEnd w:id="98"/>
+      <w:bookmarkEnd w:id="100"/>
     </w:p>
     <w:p>
       <w:pPr>
@@ -20455,14 +21271,14 @@
           <w:lang w:val="fr-FR"/>
         </w:rPr>
       </w:pPr>
-      <w:bookmarkStart w:id="99" w:name="_Toc37350871"/>
+      <w:bookmarkStart w:id="101" w:name="_Toc37350871"/>
       <w:r>
         <w:rPr>
           <w:lang w:val="fr-FR"/>
         </w:rPr>
         <w:t>L’Ombre et les Esprits</w:t>
       </w:r>
-      <w:bookmarkEnd w:id="99"/>
+      <w:bookmarkEnd w:id="101"/>
     </w:p>
     <w:p>
       <w:pPr>
@@ -20478,14 +21294,14 @@
           <w:lang w:val="fr-FR"/>
         </w:rPr>
       </w:pPr>
-      <w:bookmarkStart w:id="100" w:name="_Toc37350872"/>
+      <w:bookmarkStart w:id="102" w:name="_Toc37350872"/>
       <w:r>
         <w:rPr>
           <w:lang w:val="fr-FR"/>
         </w:rPr>
         <w:t>Créer un Esprit</w:t>
       </w:r>
-      <w:bookmarkEnd w:id="100"/>
+      <w:bookmarkEnd w:id="102"/>
     </w:p>
     <w:p>
       <w:pPr>
@@ -20501,14 +21317,14 @@
           <w:lang w:val="fr-FR"/>
         </w:rPr>
       </w:pPr>
-      <w:bookmarkStart w:id="101" w:name="_Toc37350873"/>
+      <w:bookmarkStart w:id="103" w:name="_Toc37350873"/>
       <w:r>
         <w:rPr>
           <w:lang w:val="fr-FR"/>
         </w:rPr>
         <w:t>Etape Un : Le Concept</w:t>
       </w:r>
-      <w:bookmarkEnd w:id="101"/>
+      <w:bookmarkEnd w:id="103"/>
     </w:p>
     <w:p>
       <w:pPr>
@@ -20524,14 +21340,14 @@
           <w:lang w:val="fr-FR"/>
         </w:rPr>
       </w:pPr>
-      <w:bookmarkStart w:id="102" w:name="_Toc37350874"/>
+      <w:bookmarkStart w:id="104" w:name="_Toc37350874"/>
       <w:r>
         <w:rPr>
           <w:lang w:val="fr-FR"/>
         </w:rPr>
         <w:t>Etape Deux : Le Rang</w:t>
       </w:r>
-      <w:bookmarkEnd w:id="102"/>
+      <w:bookmarkEnd w:id="104"/>
     </w:p>
     <w:p>
       <w:pPr>
@@ -20547,14 +21363,14 @@
           <w:lang w:val="fr-FR"/>
         </w:rPr>
       </w:pPr>
-      <w:bookmarkStart w:id="103" w:name="_Toc37350875"/>
+      <w:bookmarkStart w:id="105" w:name="_Toc37350875"/>
       <w:r>
         <w:rPr>
           <w:lang w:val="fr-FR"/>
         </w:rPr>
         <w:t>Etape Trois : Les Attributs et les Avantages</w:t>
       </w:r>
-      <w:bookmarkEnd w:id="103"/>
+      <w:bookmarkEnd w:id="105"/>
     </w:p>
     <w:p>
       <w:pPr>
@@ -20570,14 +21386,14 @@
           <w:lang w:val="fr-FR"/>
         </w:rPr>
       </w:pPr>
-      <w:bookmarkStart w:id="104" w:name="_Toc37350876"/>
+      <w:bookmarkStart w:id="106" w:name="_Toc37350876"/>
       <w:r>
         <w:rPr>
           <w:lang w:val="fr-FR"/>
         </w:rPr>
         <w:t>Etape Quatre : Interdit et Fléau</w:t>
       </w:r>
-      <w:bookmarkEnd w:id="104"/>
+      <w:bookmarkEnd w:id="106"/>
     </w:p>
     <w:p>
       <w:pPr>
@@ -20593,14 +21409,14 @@
           <w:lang w:val="fr-FR"/>
         </w:rPr>
       </w:pPr>
-      <w:bookmarkStart w:id="105" w:name="_Toc37350877"/>
+      <w:bookmarkStart w:id="107" w:name="_Toc37350877"/>
       <w:r>
         <w:rPr>
           <w:lang w:val="fr-FR"/>
         </w:rPr>
         <w:t>Etape Cinq : Les Influences</w:t>
       </w:r>
-      <w:bookmarkEnd w:id="105"/>
+      <w:bookmarkEnd w:id="107"/>
     </w:p>
     <w:p>
       <w:pPr>
@@ -20616,14 +21432,14 @@
           <w:lang w:val="fr-FR"/>
         </w:rPr>
       </w:pPr>
-      <w:bookmarkStart w:id="106" w:name="_Toc37350878"/>
+      <w:bookmarkStart w:id="108" w:name="_Toc37350878"/>
       <w:r>
         <w:rPr>
           <w:lang w:val="fr-FR"/>
         </w:rPr>
         <w:t>Etape Six : Les Manifestations</w:t>
       </w:r>
-      <w:bookmarkEnd w:id="106"/>
+      <w:bookmarkEnd w:id="108"/>
     </w:p>
     <w:p>
       <w:pPr>
@@ -20639,14 +21455,14 @@
           <w:lang w:val="fr-FR"/>
         </w:rPr>
       </w:pPr>
-      <w:bookmarkStart w:id="107" w:name="_Toc37350879"/>
+      <w:bookmarkStart w:id="109" w:name="_Toc37350879"/>
       <w:r>
         <w:rPr>
           <w:lang w:val="fr-FR"/>
         </w:rPr>
         <w:t>Etape Sept : Les Numina</w:t>
       </w:r>
-      <w:bookmarkEnd w:id="107"/>
+      <w:bookmarkEnd w:id="109"/>
     </w:p>
     <w:p>
       <w:pPr>
@@ -20668,7 +21484,7 @@
       <w:pPr>
         <w:pStyle w:val="Titre1"/>
       </w:pPr>
-      <w:bookmarkStart w:id="108" w:name="_Toc37350880"/>
+      <w:bookmarkStart w:id="110" w:name="_Toc37350880"/>
       <w:r>
         <w:lastRenderedPageBreak/>
         <w:t xml:space="preserve">Chapitre </w:t>
@@ -20682,7 +21498,7 @@
       <w:r>
         <w:t>Un Monde de Secrets</w:t>
       </w:r>
-      <w:bookmarkEnd w:id="108"/>
+      <w:bookmarkEnd w:id="110"/>
     </w:p>
     <w:p>
       <w:pPr>
@@ -20707,14 +21523,14 @@
           <w:lang w:val="fr-FR"/>
         </w:rPr>
       </w:pPr>
-      <w:bookmarkStart w:id="109" w:name="_Toc37350881"/>
+      <w:bookmarkStart w:id="111" w:name="_Toc37350881"/>
       <w:r>
         <w:rPr>
           <w:lang w:val="fr-FR"/>
         </w:rPr>
         <w:t>Les Despotes Eternels</w:t>
       </w:r>
-      <w:bookmarkEnd w:id="109"/>
+      <w:bookmarkEnd w:id="111"/>
     </w:p>
     <w:p>
       <w:pPr>
@@ -20790,14 +21606,14 @@
           <w:lang w:val="fr-FR"/>
         </w:rPr>
       </w:pPr>
-      <w:bookmarkStart w:id="110" w:name="_Toc37350882"/>
+      <w:bookmarkStart w:id="112" w:name="_Toc37350882"/>
       <w:r>
         <w:rPr>
           <w:lang w:val="fr-FR"/>
         </w:rPr>
         <w:t>Araignée</w:t>
       </w:r>
-      <w:bookmarkEnd w:id="110"/>
+      <w:bookmarkEnd w:id="112"/>
     </w:p>
     <w:p>
       <w:pPr>
@@ -20930,14 +21746,14 @@
           <w:lang w:val="fr-FR"/>
         </w:rPr>
       </w:pPr>
-      <w:bookmarkStart w:id="111" w:name="_Toc37350883"/>
+      <w:bookmarkStart w:id="113" w:name="_Toc37350883"/>
       <w:r>
         <w:rPr>
           <w:lang w:val="fr-FR"/>
         </w:rPr>
         <w:t>Chat</w:t>
       </w:r>
-      <w:bookmarkEnd w:id="111"/>
+      <w:bookmarkEnd w:id="113"/>
     </w:p>
     <w:p>
       <w:pPr>
@@ -21042,14 +21858,14 @@
           <w:lang w:val="fr-FR"/>
         </w:rPr>
       </w:pPr>
-      <w:bookmarkStart w:id="112" w:name="_Toc37350884"/>
+      <w:bookmarkStart w:id="114" w:name="_Toc37350884"/>
       <w:r>
         <w:rPr>
           <w:lang w:val="fr-FR"/>
         </w:rPr>
         <w:t>Chauve-Souris</w:t>
       </w:r>
-      <w:bookmarkEnd w:id="112"/>
+      <w:bookmarkEnd w:id="114"/>
     </w:p>
     <w:p>
       <w:pPr>
@@ -21085,14 +21901,14 @@
           <w:lang w:val="fr-FR"/>
         </w:rPr>
       </w:pPr>
-      <w:bookmarkStart w:id="113" w:name="_Toc37350885"/>
+      <w:bookmarkStart w:id="115" w:name="_Toc37350885"/>
       <w:r>
         <w:rPr>
           <w:lang w:val="fr-FR"/>
         </w:rPr>
         <w:t>Corbeau</w:t>
       </w:r>
-      <w:bookmarkEnd w:id="113"/>
+      <w:bookmarkEnd w:id="115"/>
     </w:p>
     <w:p>
       <w:pPr>
@@ -21121,14 +21937,14 @@
           <w:lang w:val="fr-FR"/>
         </w:rPr>
       </w:pPr>
-      <w:bookmarkStart w:id="114" w:name="_Toc37350886"/>
+      <w:bookmarkStart w:id="116" w:name="_Toc37350886"/>
       <w:r>
         <w:rPr>
           <w:lang w:val="fr-FR"/>
         </w:rPr>
         <w:t>Coyote</w:t>
       </w:r>
-      <w:bookmarkEnd w:id="114"/>
+      <w:bookmarkEnd w:id="116"/>
     </w:p>
     <w:p>
       <w:pPr>
@@ -21163,14 +21979,14 @@
           <w:lang w:val="fr-FR"/>
         </w:rPr>
       </w:pPr>
-      <w:bookmarkStart w:id="115" w:name="_Toc37350887"/>
+      <w:bookmarkStart w:id="117" w:name="_Toc37350887"/>
       <w:r>
         <w:rPr>
           <w:lang w:val="fr-FR"/>
         </w:rPr>
         <w:t>Crocodile</w:t>
       </w:r>
-      <w:bookmarkEnd w:id="115"/>
+      <w:bookmarkEnd w:id="117"/>
     </w:p>
     <w:p>
       <w:pPr>
@@ -21205,14 +22021,14 @@
           <w:lang w:val="fr-FR"/>
         </w:rPr>
       </w:pPr>
-      <w:bookmarkStart w:id="116" w:name="_Toc37350888"/>
+      <w:bookmarkStart w:id="118" w:name="_Toc37350888"/>
       <w:r>
         <w:rPr>
           <w:lang w:val="fr-FR"/>
         </w:rPr>
         <w:t>Hyène</w:t>
       </w:r>
-      <w:bookmarkEnd w:id="116"/>
+      <w:bookmarkEnd w:id="118"/>
     </w:p>
     <w:p>
       <w:pPr>
@@ -21241,14 +22057,14 @@
           <w:lang w:val="fr-FR"/>
         </w:rPr>
       </w:pPr>
-      <w:bookmarkStart w:id="117" w:name="_Toc37350889"/>
+      <w:bookmarkStart w:id="119" w:name="_Toc37350889"/>
       <w:r>
         <w:rPr>
           <w:lang w:val="fr-FR"/>
         </w:rPr>
         <w:t>Loup</w:t>
       </w:r>
-      <w:bookmarkEnd w:id="117"/>
+      <w:bookmarkEnd w:id="119"/>
     </w:p>
     <w:p>
       <w:pPr>
@@ -21264,14 +22080,14 @@
           <w:lang w:val="fr-FR"/>
         </w:rPr>
       </w:pPr>
-      <w:bookmarkStart w:id="118" w:name="_Toc37350890"/>
+      <w:bookmarkStart w:id="120" w:name="_Toc37350890"/>
       <w:r>
         <w:rPr>
           <w:lang w:val="fr-FR"/>
         </w:rPr>
         <w:t>Ours</w:t>
       </w:r>
-      <w:bookmarkEnd w:id="118"/>
+      <w:bookmarkEnd w:id="120"/>
     </w:p>
     <w:p>
       <w:pPr>
@@ -21300,14 +22116,14 @@
           <w:lang w:val="fr-FR"/>
         </w:rPr>
       </w:pPr>
-      <w:bookmarkStart w:id="119" w:name="_Toc37350891"/>
+      <w:bookmarkStart w:id="121" w:name="_Toc37350891"/>
       <w:r>
         <w:rPr>
           <w:lang w:val="fr-FR"/>
         </w:rPr>
         <w:t>Rat</w:t>
       </w:r>
-      <w:bookmarkEnd w:id="119"/>
+      <w:bookmarkEnd w:id="121"/>
     </w:p>
     <w:p>
       <w:pPr>
@@ -21336,14 +22152,14 @@
           <w:lang w:val="fr-FR"/>
         </w:rPr>
       </w:pPr>
-      <w:bookmarkStart w:id="120" w:name="_Toc37350892"/>
+      <w:bookmarkStart w:id="122" w:name="_Toc37350892"/>
       <w:r>
         <w:rPr>
           <w:lang w:val="fr-FR"/>
         </w:rPr>
         <w:t>Renard</w:t>
       </w:r>
-      <w:bookmarkEnd w:id="120"/>
+      <w:bookmarkEnd w:id="122"/>
     </w:p>
     <w:p>
       <w:pPr>
@@ -21379,14 +22195,14 @@
           <w:lang w:val="fr-FR"/>
         </w:rPr>
       </w:pPr>
-      <w:bookmarkStart w:id="121" w:name="_Toc37350893"/>
+      <w:bookmarkStart w:id="123" w:name="_Toc37350893"/>
       <w:r>
         <w:rPr>
           <w:lang w:val="fr-FR"/>
         </w:rPr>
         <w:t>Requin</w:t>
       </w:r>
-      <w:bookmarkEnd w:id="121"/>
+      <w:bookmarkEnd w:id="123"/>
     </w:p>
     <w:p>
       <w:pPr>
@@ -21421,14 +22237,14 @@
           <w:lang w:val="fr-FR"/>
         </w:rPr>
       </w:pPr>
-      <w:bookmarkStart w:id="122" w:name="_Toc37350894"/>
+      <w:bookmarkStart w:id="124" w:name="_Toc37350894"/>
       <w:r>
         <w:rPr>
           <w:lang w:val="fr-FR"/>
         </w:rPr>
         <w:t>Serpent</w:t>
       </w:r>
-      <w:bookmarkEnd w:id="122"/>
+      <w:bookmarkEnd w:id="124"/>
     </w:p>
     <w:p>
       <w:pPr>
@@ -21469,14 +22285,14 @@
           <w:lang w:val="fr-FR"/>
         </w:rPr>
       </w:pPr>
-      <w:bookmarkStart w:id="123" w:name="_Toc37350895"/>
+      <w:bookmarkStart w:id="125" w:name="_Toc37350895"/>
       <w:r>
         <w:rPr>
           <w:lang w:val="fr-FR"/>
         </w:rPr>
         <w:t>Cette histoire est vraie</w:t>
       </w:r>
-      <w:bookmarkEnd w:id="123"/>
+      <w:bookmarkEnd w:id="125"/>
     </w:p>
     <w:p>
       <w:pPr>
@@ -22065,9 +22881,9 @@
     </w:lvl>
   </w:abstractNum>
   <w:abstractNum w:abstractNumId="3" w15:restartNumberingAfterBreak="0">
-    <w:nsid w:val="1D0634F9"/>
+    <w:nsid w:val="10554B7C"/>
     <w:multiLevelType w:val="hybridMultilevel"/>
-    <w:tmpl w:val="CB4E10E6"/>
+    <w:tmpl w:val="229AD2CE"/>
     <w:lvl w:ilvl="0" w:tplc="040C0001">
       <w:start w:val="1"/>
       <w:numFmt w:val="bullet"/>
@@ -22178,9 +22994,9 @@
     </w:lvl>
   </w:abstractNum>
   <w:abstractNum w:abstractNumId="4" w15:restartNumberingAfterBreak="0">
-    <w:nsid w:val="58643CDD"/>
+    <w:nsid w:val="1D0634F9"/>
     <w:multiLevelType w:val="hybridMultilevel"/>
-    <w:tmpl w:val="4C500A5E"/>
+    <w:tmpl w:val="CB4E10E6"/>
     <w:lvl w:ilvl="0" w:tplc="040C0001">
       <w:start w:val="1"/>
       <w:numFmt w:val="bullet"/>
@@ -22291,6 +23107,119 @@
     </w:lvl>
   </w:abstractNum>
   <w:abstractNum w:abstractNumId="5" w15:restartNumberingAfterBreak="0">
+    <w:nsid w:val="58643CDD"/>
+    <w:multiLevelType w:val="hybridMultilevel"/>
+    <w:tmpl w:val="4C500A5E"/>
+    <w:lvl w:ilvl="0" w:tplc="040C0001">
+      <w:start w:val="1"/>
+      <w:numFmt w:val="bullet"/>
+      <w:lvlText w:val=""/>
+      <w:lvlJc w:val="left"/>
+      <w:pPr>
+        <w:ind w:left="1004" w:hanging="360"/>
+      </w:pPr>
+      <w:rPr>
+        <w:rFonts w:ascii="Symbol" w:hAnsi="Symbol" w:hint="default"/>
+      </w:rPr>
+    </w:lvl>
+    <w:lvl w:ilvl="1" w:tplc="040C0003" w:tentative="1">
+      <w:start w:val="1"/>
+      <w:numFmt w:val="bullet"/>
+      <w:lvlText w:val="o"/>
+      <w:lvlJc w:val="left"/>
+      <w:pPr>
+        <w:ind w:left="1724" w:hanging="360"/>
+      </w:pPr>
+      <w:rPr>
+        <w:rFonts w:ascii="Courier New" w:hAnsi="Courier New" w:cs="Courier New" w:hint="default"/>
+      </w:rPr>
+    </w:lvl>
+    <w:lvl w:ilvl="2" w:tplc="040C0005" w:tentative="1">
+      <w:start w:val="1"/>
+      <w:numFmt w:val="bullet"/>
+      <w:lvlText w:val=""/>
+      <w:lvlJc w:val="left"/>
+      <w:pPr>
+        <w:ind w:left="2444" w:hanging="360"/>
+      </w:pPr>
+      <w:rPr>
+        <w:rFonts w:ascii="Wingdings" w:hAnsi="Wingdings" w:hint="default"/>
+      </w:rPr>
+    </w:lvl>
+    <w:lvl w:ilvl="3" w:tplc="040C0001" w:tentative="1">
+      <w:start w:val="1"/>
+      <w:numFmt w:val="bullet"/>
+      <w:lvlText w:val=""/>
+      <w:lvlJc w:val="left"/>
+      <w:pPr>
+        <w:ind w:left="3164" w:hanging="360"/>
+      </w:pPr>
+      <w:rPr>
+        <w:rFonts w:ascii="Symbol" w:hAnsi="Symbol" w:hint="default"/>
+      </w:rPr>
+    </w:lvl>
+    <w:lvl w:ilvl="4" w:tplc="040C0003" w:tentative="1">
+      <w:start w:val="1"/>
+      <w:numFmt w:val="bullet"/>
+      <w:lvlText w:val="o"/>
+      <w:lvlJc w:val="left"/>
+      <w:pPr>
+        <w:ind w:left="3884" w:hanging="360"/>
+      </w:pPr>
+      <w:rPr>
+        <w:rFonts w:ascii="Courier New" w:hAnsi="Courier New" w:cs="Courier New" w:hint="default"/>
+      </w:rPr>
+    </w:lvl>
+    <w:lvl w:ilvl="5" w:tplc="040C0005" w:tentative="1">
+      <w:start w:val="1"/>
+      <w:numFmt w:val="bullet"/>
+      <w:lvlText w:val=""/>
+      <w:lvlJc w:val="left"/>
+      <w:pPr>
+        <w:ind w:left="4604" w:hanging="360"/>
+      </w:pPr>
+      <w:rPr>
+        <w:rFonts w:ascii="Wingdings" w:hAnsi="Wingdings" w:hint="default"/>
+      </w:rPr>
+    </w:lvl>
+    <w:lvl w:ilvl="6" w:tplc="040C0001" w:tentative="1">
+      <w:start w:val="1"/>
+      <w:numFmt w:val="bullet"/>
+      <w:lvlText w:val=""/>
+      <w:lvlJc w:val="left"/>
+      <w:pPr>
+        <w:ind w:left="5324" w:hanging="360"/>
+      </w:pPr>
+      <w:rPr>
+        <w:rFonts w:ascii="Symbol" w:hAnsi="Symbol" w:hint="default"/>
+      </w:rPr>
+    </w:lvl>
+    <w:lvl w:ilvl="7" w:tplc="040C0003" w:tentative="1">
+      <w:start w:val="1"/>
+      <w:numFmt w:val="bullet"/>
+      <w:lvlText w:val="o"/>
+      <w:lvlJc w:val="left"/>
+      <w:pPr>
+        <w:ind w:left="6044" w:hanging="360"/>
+      </w:pPr>
+      <w:rPr>
+        <w:rFonts w:ascii="Courier New" w:hAnsi="Courier New" w:cs="Courier New" w:hint="default"/>
+      </w:rPr>
+    </w:lvl>
+    <w:lvl w:ilvl="8" w:tplc="040C0005" w:tentative="1">
+      <w:start w:val="1"/>
+      <w:numFmt w:val="bullet"/>
+      <w:lvlText w:val=""/>
+      <w:lvlJc w:val="left"/>
+      <w:pPr>
+        <w:ind w:left="6764" w:hanging="360"/>
+      </w:pPr>
+      <w:rPr>
+        <w:rFonts w:ascii="Wingdings" w:hAnsi="Wingdings" w:hint="default"/>
+      </w:rPr>
+    </w:lvl>
+  </w:abstractNum>
+  <w:abstractNum w:abstractNumId="6" w15:restartNumberingAfterBreak="0">
     <w:nsid w:val="5C0744DA"/>
     <w:multiLevelType w:val="hybridMultilevel"/>
     <w:tmpl w:val="22C2B760"/>
@@ -22403,7 +23332,120 @@
       </w:rPr>
     </w:lvl>
   </w:abstractNum>
-  <w:abstractNum w:abstractNumId="6" w15:restartNumberingAfterBreak="0">
+  <w:abstractNum w:abstractNumId="7" w15:restartNumberingAfterBreak="0">
+    <w:nsid w:val="681946B1"/>
+    <w:multiLevelType w:val="hybridMultilevel"/>
+    <w:tmpl w:val="5584120A"/>
+    <w:lvl w:ilvl="0" w:tplc="040C0001">
+      <w:start w:val="1"/>
+      <w:numFmt w:val="bullet"/>
+      <w:lvlText w:val=""/>
+      <w:lvlJc w:val="left"/>
+      <w:pPr>
+        <w:ind w:left="1004" w:hanging="360"/>
+      </w:pPr>
+      <w:rPr>
+        <w:rFonts w:ascii="Symbol" w:hAnsi="Symbol" w:hint="default"/>
+      </w:rPr>
+    </w:lvl>
+    <w:lvl w:ilvl="1" w:tplc="040C0003" w:tentative="1">
+      <w:start w:val="1"/>
+      <w:numFmt w:val="bullet"/>
+      <w:lvlText w:val="o"/>
+      <w:lvlJc w:val="left"/>
+      <w:pPr>
+        <w:ind w:left="1724" w:hanging="360"/>
+      </w:pPr>
+      <w:rPr>
+        <w:rFonts w:ascii="Courier New" w:hAnsi="Courier New" w:cs="Courier New" w:hint="default"/>
+      </w:rPr>
+    </w:lvl>
+    <w:lvl w:ilvl="2" w:tplc="040C0005" w:tentative="1">
+      <w:start w:val="1"/>
+      <w:numFmt w:val="bullet"/>
+      <w:lvlText w:val=""/>
+      <w:lvlJc w:val="left"/>
+      <w:pPr>
+        <w:ind w:left="2444" w:hanging="360"/>
+      </w:pPr>
+      <w:rPr>
+        <w:rFonts w:ascii="Wingdings" w:hAnsi="Wingdings" w:hint="default"/>
+      </w:rPr>
+    </w:lvl>
+    <w:lvl w:ilvl="3" w:tplc="040C0001" w:tentative="1">
+      <w:start w:val="1"/>
+      <w:numFmt w:val="bullet"/>
+      <w:lvlText w:val=""/>
+      <w:lvlJc w:val="left"/>
+      <w:pPr>
+        <w:ind w:left="3164" w:hanging="360"/>
+      </w:pPr>
+      <w:rPr>
+        <w:rFonts w:ascii="Symbol" w:hAnsi="Symbol" w:hint="default"/>
+      </w:rPr>
+    </w:lvl>
+    <w:lvl w:ilvl="4" w:tplc="040C0003" w:tentative="1">
+      <w:start w:val="1"/>
+      <w:numFmt w:val="bullet"/>
+      <w:lvlText w:val="o"/>
+      <w:lvlJc w:val="left"/>
+      <w:pPr>
+        <w:ind w:left="3884" w:hanging="360"/>
+      </w:pPr>
+      <w:rPr>
+        <w:rFonts w:ascii="Courier New" w:hAnsi="Courier New" w:cs="Courier New" w:hint="default"/>
+      </w:rPr>
+    </w:lvl>
+    <w:lvl w:ilvl="5" w:tplc="040C0005" w:tentative="1">
+      <w:start w:val="1"/>
+      <w:numFmt w:val="bullet"/>
+      <w:lvlText w:val=""/>
+      <w:lvlJc w:val="left"/>
+      <w:pPr>
+        <w:ind w:left="4604" w:hanging="360"/>
+      </w:pPr>
+      <w:rPr>
+        <w:rFonts w:ascii="Wingdings" w:hAnsi="Wingdings" w:hint="default"/>
+      </w:rPr>
+    </w:lvl>
+    <w:lvl w:ilvl="6" w:tplc="040C0001" w:tentative="1">
+      <w:start w:val="1"/>
+      <w:numFmt w:val="bullet"/>
+      <w:lvlText w:val=""/>
+      <w:lvlJc w:val="left"/>
+      <w:pPr>
+        <w:ind w:left="5324" w:hanging="360"/>
+      </w:pPr>
+      <w:rPr>
+        <w:rFonts w:ascii="Symbol" w:hAnsi="Symbol" w:hint="default"/>
+      </w:rPr>
+    </w:lvl>
+    <w:lvl w:ilvl="7" w:tplc="040C0003" w:tentative="1">
+      <w:start w:val="1"/>
+      <w:numFmt w:val="bullet"/>
+      <w:lvlText w:val="o"/>
+      <w:lvlJc w:val="left"/>
+      <w:pPr>
+        <w:ind w:left="6044" w:hanging="360"/>
+      </w:pPr>
+      <w:rPr>
+        <w:rFonts w:ascii="Courier New" w:hAnsi="Courier New" w:cs="Courier New" w:hint="default"/>
+      </w:rPr>
+    </w:lvl>
+    <w:lvl w:ilvl="8" w:tplc="040C0005" w:tentative="1">
+      <w:start w:val="1"/>
+      <w:numFmt w:val="bullet"/>
+      <w:lvlText w:val=""/>
+      <w:lvlJc w:val="left"/>
+      <w:pPr>
+        <w:ind w:left="6764" w:hanging="360"/>
+      </w:pPr>
+      <w:rPr>
+        <w:rFonts w:ascii="Wingdings" w:hAnsi="Wingdings" w:hint="default"/>
+      </w:rPr>
+    </w:lvl>
+  </w:abstractNum>
+  <w:abstractNum w:abstractNumId="8" w15:restartNumberingAfterBreak="0">
     <w:nsid w:val="6AF879A8"/>
     <w:multiLevelType w:val="hybridMultilevel"/>
     <w:tmpl w:val="E6E8D102"/>
@@ -22516,7 +23558,7 @@
       </w:rPr>
     </w:lvl>
   </w:abstractNum>
-  <w:abstractNum w:abstractNumId="7" w15:restartNumberingAfterBreak="0">
+  <w:abstractNum w:abstractNumId="9" w15:restartNumberingAfterBreak="0">
     <w:nsid w:val="6AFC205A"/>
     <w:multiLevelType w:val="hybridMultilevel"/>
     <w:tmpl w:val="AFC47102"/>
@@ -22630,13 +23672,13 @@
     </w:lvl>
   </w:abstractNum>
   <w:num w:numId="1">
-    <w:abstractNumId w:val="5"/>
+    <w:abstractNumId w:val="6"/>
   </w:num>
   <w:num w:numId="2">
-    <w:abstractNumId w:val="3"/>
+    <w:abstractNumId w:val="4"/>
   </w:num>
   <w:num w:numId="3">
-    <w:abstractNumId w:val="6"/>
+    <w:abstractNumId w:val="8"/>
   </w:num>
   <w:num w:numId="4">
     <w:abstractNumId w:val="0"/>
@@ -22645,12 +23687,18 @@
     <w:abstractNumId w:val="1"/>
   </w:num>
   <w:num w:numId="6">
-    <w:abstractNumId w:val="4"/>
+    <w:abstractNumId w:val="5"/>
   </w:num>
   <w:num w:numId="7">
     <w:abstractNumId w:val="2"/>
   </w:num>
   <w:num w:numId="8">
+    <w:abstractNumId w:val="9"/>
+  </w:num>
+  <w:num w:numId="9">
+    <w:abstractNumId w:val="3"/>
+  </w:num>
+  <w:num w:numId="10">
     <w:abstractNumId w:val="7"/>
   </w:num>
 </w:numbering>
@@ -23176,7 +24224,6 @@
   <w:style w:type="character" w:default="1" w:styleId="Policepardfaut">
     <w:name w:val="Default Paragraph Font"/>
     <w:uiPriority w:val="1"/>
-    <w:semiHidden/>
     <w:unhideWhenUsed/>
   </w:style>
   <w:style w:type="table" w:default="1" w:styleId="TableauNormal">
@@ -23803,6 +24850,7 @@
   </w:compat>
   <w:rsids>
     <w:rsidRoot w:val="00545EE1"/>
+    <w:rsid w:val="001F685A"/>
     <w:rsid w:val="0025452C"/>
     <w:rsid w:val="002F0254"/>
     <w:rsid w:val="00330E9C"/>
@@ -24596,15 +25644,6 @@
 </file>
 
 <file path=customXml/item3.xml><?xml version="1.0" encoding="utf-8"?>
-<?mso-contentType ?>
-<FormTemplates xmlns="http://schemas.microsoft.com/sharepoint/v3/contenttype/forms">
-  <Display>DocumentLibraryForm</Display>
-  <Edit>DocumentLibraryForm</Edit>
-  <New>DocumentLibraryForm</New>
-</FormTemplates>
-</file>
-
-<file path=customXml/item4.xml><?xml version="1.0" encoding="utf-8"?>
 <ct:contentTypeSchema xmlns:ct="http://schemas.microsoft.com/office/2006/metadata/contentType" xmlns:ma="http://schemas.microsoft.com/office/2006/metadata/properties/metaAttributes" ct:_="" ma:_="" ma:contentTypeName="Document" ma:contentTypeID="0x010100AD2A9CA0373A5C498FBB5225A2DCFD2A" ma:contentTypeVersion="7" ma:contentTypeDescription="Create a new document." ma:contentTypeScope="" ma:versionID="4449646a993a8003b7fbe2d285b30659">
   <xsd:schema xmlns:xsd="http://www.w3.org/2001/XMLSchema" xmlns:xs="http://www.w3.org/2001/XMLSchema" xmlns:p="http://schemas.microsoft.com/office/2006/metadata/properties" xmlns:ns3="bca22547-c52c-4669-a4f9-1d12d45d84b1" targetNamespace="http://schemas.microsoft.com/office/2006/metadata/properties" ma:root="true" ma:fieldsID="82c2478062acb98fe62a34a44213b4fa" ns3:_="">
     <xsd:import namespace="bca22547-c52c-4669-a4f9-1d12d45d84b1"/>
@@ -24768,6 +25807,15 @@
 </ct:contentTypeSchema>
 </file>
 
+<file path=customXml/item4.xml><?xml version="1.0" encoding="utf-8"?>
+<?mso-contentType ?>
+<FormTemplates xmlns="http://schemas.microsoft.com/sharepoint/v3/contenttype/forms">
+  <Display>DocumentLibraryForm</Display>
+  <Edit>DocumentLibraryForm</Edit>
+  <New>DocumentLibraryForm</New>
+</FormTemplates>
+</file>
+
 <file path=customXml/item5.xml><?xml version="1.0" encoding="utf-8"?>
 <b:Sources xmlns:b="http://schemas.openxmlformats.org/officeDocument/2006/bibliography" xmlns="http://schemas.openxmlformats.org/officeDocument/2006/bibliography" SelectedStyle="\APASixthEditionOfficeOnline.xsl" StyleName="APA" Version="6"/>
 </file>
@@ -24783,28 +25831,13 @@
 <file path=customXml/itemProps2.xml><?xml version="1.0" encoding="utf-8"?>
 <ds:datastoreItem xmlns:ds="http://schemas.openxmlformats.org/officeDocument/2006/customXml" ds:itemID="{60859C3F-A706-4B1A-8258-1D3283761761}">
   <ds:schemaRefs>
-    <ds:schemaRef ds:uri="http://schemas.microsoft.com/office/2006/documentManagement/types"/>
     <ds:schemaRef ds:uri="http://schemas.microsoft.com/office/2006/metadata/properties"/>
-    <ds:schemaRef ds:uri="http://purl.org/dc/elements/1.1/"/>
-    <ds:schemaRef ds:uri="http://schemas.openxmlformats.org/package/2006/metadata/core-properties"/>
-    <ds:schemaRef ds:uri="http://purl.org/dc/terms/"/>
     <ds:schemaRef ds:uri="http://schemas.microsoft.com/office/infopath/2007/PartnerControls"/>
-    <ds:schemaRef ds:uri="bca22547-c52c-4669-a4f9-1d12d45d84b1"/>
-    <ds:schemaRef ds:uri="http://www.w3.org/XML/1998/namespace"/>
-    <ds:schemaRef ds:uri="http://purl.org/dc/dcmitype/"/>
   </ds:schemaRefs>
 </ds:datastoreItem>
 </file>
 
 <file path=customXml/itemProps3.xml><?xml version="1.0" encoding="utf-8"?>
-<ds:datastoreItem xmlns:ds="http://schemas.openxmlformats.org/officeDocument/2006/customXml" ds:itemID="{CD4E2B3D-1EC3-4BDD-B914-DF85BF5D76C6}">
-  <ds:schemaRefs>
-    <ds:schemaRef ds:uri="http://schemas.microsoft.com/sharepoint/v3/contenttype/forms"/>
-  </ds:schemaRefs>
-</ds:datastoreItem>
-</file>
-
-<file path=customXml/itemProps4.xml><?xml version="1.0" encoding="utf-8"?>
 <ds:datastoreItem xmlns:ds="http://schemas.openxmlformats.org/officeDocument/2006/customXml" ds:itemID="{AFA32ED7-3264-44DC-A236-946765B34F46}">
   <ds:schemaRefs>
     <ds:schemaRef ds:uri="http://schemas.microsoft.com/office/2006/metadata/contentType"/>
@@ -24822,8 +25855,16 @@
 </ds:datastoreItem>
 </file>
 
+<file path=customXml/itemProps4.xml><?xml version="1.0" encoding="utf-8"?>
+<ds:datastoreItem xmlns:ds="http://schemas.openxmlformats.org/officeDocument/2006/customXml" ds:itemID="{CD4E2B3D-1EC3-4BDD-B914-DF85BF5D76C6}">
+  <ds:schemaRefs>
+    <ds:schemaRef ds:uri="http://schemas.microsoft.com/sharepoint/v3/contenttype/forms"/>
+  </ds:schemaRefs>
+</ds:datastoreItem>
+</file>
+
 <file path=customXml/itemProps5.xml><?xml version="1.0" encoding="utf-8"?>
-<ds:datastoreItem xmlns:ds="http://schemas.openxmlformats.org/officeDocument/2006/customXml" ds:itemID="{9693DF2B-A44D-4C73-B9A6-97AD0606B3AF}">
+<ds:datastoreItem xmlns:ds="http://schemas.openxmlformats.org/officeDocument/2006/customXml" ds:itemID="{49A467DC-9FDC-4B4A-870C-133286D98B09}">
   <ds:schemaRefs>
     <ds:schemaRef ds:uri="http://schemas.openxmlformats.org/officeDocument/2006/bibliography"/>
   </ds:schemaRefs>

</xml_diff>

<commit_message>
Avantages en création d'esprit
</commit_message>
<xml_diff>
--- a/Les Ferae.docx
+++ b/Les Ferae.docx
@@ -28140,6 +28140,98 @@
         </w:rPr>
         <w:t>Le total des trois Attributs ainsi que leur valeur maximum est déterminé par le Rang de l’esprit. Répartissez un nombre de points correspondant dans les trois Attributs en respectant le maximum par Trait.</w:t>
       </w:r>
+      <w:r>
+        <w:rPr>
+          <w:lang w:val="fr-FR"/>
+        </w:rPr>
+        <w:t xml:space="preserve"> </w:t>
+      </w:r>
+      <w:r>
+        <w:rPr>
+          <w:lang w:val="fr-FR"/>
+        </w:rPr>
+        <w:lastRenderedPageBreak/>
+        <w:t>N’oubliez pas qu’il y a toujours au moins un point par Attribut.</w:t>
+      </w:r>
+    </w:p>
+    <w:p>
+      <w:pPr>
+        <w:rPr>
+          <w:lang w:val="fr-FR"/>
+        </w:rPr>
+      </w:pPr>
+      <w:r>
+        <w:rPr>
+          <w:lang w:val="fr-FR"/>
+        </w:rPr>
+        <w:t>Corpus est égal à Résistance + Taille.</w:t>
+      </w:r>
+    </w:p>
+    <w:p>
+      <w:pPr>
+        <w:rPr>
+          <w:lang w:val="fr-FR"/>
+        </w:rPr>
+      </w:pPr>
+      <w:r>
+        <w:rPr>
+          <w:lang w:val="fr-FR"/>
+        </w:rPr>
+        <w:t>Volonté est égal à Resistance + Finesse, maximum 10 pour les esprits rang 5 ou moins.</w:t>
+      </w:r>
+    </w:p>
+    <w:p>
+      <w:pPr>
+        <w:rPr>
+          <w:lang w:val="fr-FR"/>
+        </w:rPr>
+      </w:pPr>
+      <w:r>
+        <w:rPr>
+          <w:lang w:val="fr-FR"/>
+        </w:rPr>
+        <w:t>Initiative est égal à Finesse + Résistance.</w:t>
+      </w:r>
+    </w:p>
+    <w:p>
+      <w:pPr>
+        <w:rPr>
+          <w:lang w:val="fr-FR"/>
+        </w:rPr>
+      </w:pPr>
+      <w:r>
+        <w:rPr>
+          <w:lang w:val="fr-FR"/>
+        </w:rPr>
+        <w:t>Défense est le minimum entre Puissance et Finesse. Sauf pour les esprits Rang 1 qui prennent le maximum.</w:t>
+      </w:r>
+    </w:p>
+    <w:p>
+      <w:pPr>
+        <w:rPr>
+          <w:lang w:val="fr-FR"/>
+        </w:rPr>
+      </w:pPr>
+      <w:r>
+        <w:rPr>
+          <w:lang w:val="fr-FR"/>
+        </w:rPr>
+        <w:t>Vitesse est égal à Puissance + Finesse + un facteur d’espèce.</w:t>
+      </w:r>
+    </w:p>
+    <w:p>
+      <w:pPr>
+        <w:rPr>
+          <w:b/>
+          <w:lang w:val="fr-FR"/>
+        </w:rPr>
+      </w:pPr>
+      <w:r>
+        <w:rPr>
+          <w:lang w:val="fr-FR"/>
+        </w:rPr>
+        <w:t>Les esprits ont toutes sortes de Tailles. En cas de doute la Taille est égale au Rang.</w:t>
+      </w:r>
     </w:p>
     <w:p>
       <w:pPr>
@@ -28153,8 +28245,15 @@
         <w:rPr>
           <w:lang w:val="fr-FR"/>
         </w:rPr>
-        <w:lastRenderedPageBreak/>
-        <w:t>Etape Quatre : Interdit et Fléau</w:t>
+        <w:t>Etape Quatre : Interdit et Fléa</w:t>
+      </w:r>
+      <w:bookmarkStart w:id="135" w:name="_GoBack"/>
+      <w:bookmarkEnd w:id="135"/>
+      <w:r>
+        <w:rPr>
+          <w:lang w:val="fr-FR"/>
+        </w:rPr>
+        <w:t>u</w:t>
       </w:r>
       <w:bookmarkEnd w:id="134"/>
     </w:p>
@@ -28204,14 +28303,14 @@
           <w:lang w:val="fr-FR"/>
         </w:rPr>
       </w:pPr>
-      <w:bookmarkStart w:id="135" w:name="_Toc37668092"/>
+      <w:bookmarkStart w:id="136" w:name="_Toc37668092"/>
       <w:r>
         <w:rPr>
           <w:lang w:val="fr-FR"/>
         </w:rPr>
         <w:t>Etape Cinq : Les Influences</w:t>
       </w:r>
-      <w:bookmarkEnd w:id="135"/>
+      <w:bookmarkEnd w:id="136"/>
     </w:p>
     <w:p>
       <w:pPr>
@@ -28233,14 +28332,14 @@
           <w:lang w:val="fr-FR"/>
         </w:rPr>
       </w:pPr>
-      <w:bookmarkStart w:id="136" w:name="_Toc37668093"/>
+      <w:bookmarkStart w:id="137" w:name="_Toc37668093"/>
       <w:r>
         <w:rPr>
           <w:lang w:val="fr-FR"/>
         </w:rPr>
         <w:t>Etape Six : Les Manifestations</w:t>
       </w:r>
-      <w:bookmarkEnd w:id="136"/>
+      <w:bookmarkEnd w:id="137"/>
     </w:p>
     <w:p>
       <w:pPr>
@@ -28275,7 +28374,7 @@
           <w:lang w:val="fr-FR"/>
         </w:rPr>
       </w:pPr>
-      <w:bookmarkStart w:id="137" w:name="_Toc37668094"/>
+      <w:bookmarkStart w:id="138" w:name="_Toc37668094"/>
       <w:r>
         <w:rPr>
           <w:lang w:val="fr-FR"/>
@@ -28289,7 +28388,7 @@
         </w:rPr>
         <w:t>Numina</w:t>
       </w:r>
-      <w:bookmarkEnd w:id="137"/>
+      <w:bookmarkEnd w:id="138"/>
       <w:proofErr w:type="spellEnd"/>
     </w:p>
     <w:p>
@@ -28365,15 +28464,7 @@
         <w:rPr>
           <w:lang w:val="fr-FR"/>
         </w:rPr>
-        <w:t>Choisi</w:t>
-      </w:r>
-      <w:bookmarkStart w:id="138" w:name="_GoBack"/>
-      <w:bookmarkEnd w:id="138"/>
-      <w:r>
-        <w:rPr>
-          <w:lang w:val="fr-FR"/>
-        </w:rPr>
-        <w:t>ssez</w:t>
+        <w:t>Choisissez</w:t>
       </w:r>
       <w:r>
         <w:rPr>
@@ -32251,6 +32342,7 @@
     <w:rsid w:val="007E3157"/>
     <w:rsid w:val="009007E1"/>
     <w:rsid w:val="00916257"/>
+    <w:rsid w:val="009D0B21"/>
     <w:rsid w:val="00A06DD3"/>
     <w:rsid w:val="00A10A5D"/>
     <w:rsid w:val="00A46F8A"/>
@@ -33039,6 +33131,15 @@
 </file>
 
 <file path=customXml/item3.xml><?xml version="1.0" encoding="utf-8"?>
+<?mso-contentType ?>
+<FormTemplates xmlns="http://schemas.microsoft.com/sharepoint/v3/contenttype/forms">
+  <Display>DocumentLibraryForm</Display>
+  <Edit>DocumentLibraryForm</Edit>
+  <New>DocumentLibraryForm</New>
+</FormTemplates>
+</file>
+
+<file path=customXml/item4.xml><?xml version="1.0" encoding="utf-8"?>
 <ct:contentTypeSchema xmlns:ct="http://schemas.microsoft.com/office/2006/metadata/contentType" xmlns:ma="http://schemas.microsoft.com/office/2006/metadata/properties/metaAttributes" ct:_="" ma:_="" ma:contentTypeName="Document" ma:contentTypeID="0x010100AD2A9CA0373A5C498FBB5225A2DCFD2A" ma:contentTypeVersion="7" ma:contentTypeDescription="Create a new document." ma:contentTypeScope="" ma:versionID="4449646a993a8003b7fbe2d285b30659">
   <xsd:schema xmlns:xsd="http://www.w3.org/2001/XMLSchema" xmlns:xs="http://www.w3.org/2001/XMLSchema" xmlns:p="http://schemas.microsoft.com/office/2006/metadata/properties" xmlns:ns3="bca22547-c52c-4669-a4f9-1d12d45d84b1" targetNamespace="http://schemas.microsoft.com/office/2006/metadata/properties" ma:root="true" ma:fieldsID="82c2478062acb98fe62a34a44213b4fa" ns3:_="">
     <xsd:import namespace="bca22547-c52c-4669-a4f9-1d12d45d84b1"/>
@@ -33202,15 +33303,6 @@
 </ct:contentTypeSchema>
 </file>
 
-<file path=customXml/item4.xml><?xml version="1.0" encoding="utf-8"?>
-<?mso-contentType ?>
-<FormTemplates xmlns="http://schemas.microsoft.com/sharepoint/v3/contenttype/forms">
-  <Display>DocumentLibraryForm</Display>
-  <Edit>DocumentLibraryForm</Edit>
-  <New>DocumentLibraryForm</New>
-</FormTemplates>
-</file>
-
 <file path=customXml/item5.xml><?xml version="1.0" encoding="utf-8"?>
 <b:Sources xmlns:b="http://schemas.openxmlformats.org/officeDocument/2006/bibliography" xmlns="http://schemas.openxmlformats.org/officeDocument/2006/bibliography" SelectedStyle="\APASixthEditionOfficeOnline.xsl" StyleName="APA" Version="6"/>
 </file>
@@ -33233,6 +33325,14 @@
 </file>
 
 <file path=customXml/itemProps3.xml><?xml version="1.0" encoding="utf-8"?>
+<ds:datastoreItem xmlns:ds="http://schemas.openxmlformats.org/officeDocument/2006/customXml" ds:itemID="{CD4E2B3D-1EC3-4BDD-B914-DF85BF5D76C6}">
+  <ds:schemaRefs>
+    <ds:schemaRef ds:uri="http://schemas.microsoft.com/sharepoint/v3/contenttype/forms"/>
+  </ds:schemaRefs>
+</ds:datastoreItem>
+</file>
+
+<file path=customXml/itemProps4.xml><?xml version="1.0" encoding="utf-8"?>
 <ds:datastoreItem xmlns:ds="http://schemas.openxmlformats.org/officeDocument/2006/customXml" ds:itemID="{AFA32ED7-3264-44DC-A236-946765B34F46}">
   <ds:schemaRefs>
     <ds:schemaRef ds:uri="http://schemas.microsoft.com/office/2006/metadata/contentType"/>
@@ -33250,16 +33350,8 @@
 </ds:datastoreItem>
 </file>
 
-<file path=customXml/itemProps4.xml><?xml version="1.0" encoding="utf-8"?>
-<ds:datastoreItem xmlns:ds="http://schemas.openxmlformats.org/officeDocument/2006/customXml" ds:itemID="{CD4E2B3D-1EC3-4BDD-B914-DF85BF5D76C6}">
-  <ds:schemaRefs>
-    <ds:schemaRef ds:uri="http://schemas.microsoft.com/sharepoint/v3/contenttype/forms"/>
-  </ds:schemaRefs>
-</ds:datastoreItem>
-</file>
-
 <file path=customXml/itemProps5.xml><?xml version="1.0" encoding="utf-8"?>
-<ds:datastoreItem xmlns:ds="http://schemas.openxmlformats.org/officeDocument/2006/customXml" ds:itemID="{BB742387-B60F-4363-8584-5F0D17669452}">
+<ds:datastoreItem xmlns:ds="http://schemas.openxmlformats.org/officeDocument/2006/customXml" ds:itemID="{7EC61C2D-0744-47A4-B497-8CE830A22FFD}">
   <ds:schemaRefs>
     <ds:schemaRef ds:uri="http://schemas.openxmlformats.org/officeDocument/2006/bibliography"/>
   </ds:schemaRefs>

</xml_diff>